<commit_message>
Day 7 Second Half Commit
</commit_message>
<xml_diff>
--- a/Day 7/Day 7.docx
+++ b/Day 7/Day 7.docx
@@ -2778,25 +2778,7 @@
           <w:szCs w:val="28"/>
           <w:lang w:val="en-GB"/>
         </w:rPr>
-        <w:t>M</w:t>
-      </w:r>
-      <w:r>
-        <w:rPr>
-          <w:rFonts w:ascii="Abadi" w:hAnsi="Abadi"/>
-          <w:sz w:val="28"/>
-          <w:szCs w:val="28"/>
-          <w:lang w:val="en-GB"/>
-        </w:rPr>
-        <w:t>AX</w:t>
-      </w:r>
-      <w:r>
-        <w:rPr>
-          <w:rFonts w:ascii="Abadi" w:hAnsi="Abadi"/>
-          <w:sz w:val="28"/>
-          <w:szCs w:val="28"/>
-          <w:lang w:val="en-GB"/>
-        </w:rPr>
-        <w:t>_PRIORITY</w:t>
+        <w:t>MAX_PRIORITY</w:t>
       </w:r>
       <w:r>
         <w:rPr>
@@ -2850,16 +2832,7 @@
           <w:szCs w:val="28"/>
           <w:lang w:val="en-GB"/>
         </w:rPr>
-        <w:t>NORM</w:t>
-      </w:r>
-      <w:r>
-        <w:rPr>
-          <w:rFonts w:ascii="Abadi" w:hAnsi="Abadi"/>
-          <w:sz w:val="28"/>
-          <w:szCs w:val="28"/>
-          <w:lang w:val="en-GB"/>
-        </w:rPr>
-        <w:t>_PRIORITY</w:t>
+        <w:t>NORM_PRIORITY</w:t>
       </w:r>
       <w:r>
         <w:rPr>
@@ -3107,9 +3080,54 @@
     <w:p>
       <w:pPr>
         <w:pStyle w:val="ListParagraph"/>
+        <w:tabs>
+          <w:tab w:val="right" w:pos="9026"/>
+        </w:tabs>
+        <w:rPr>
+          <w:rFonts w:ascii="Abadi" w:hAnsi="Abadi"/>
+          <w:sz w:val="28"/>
+          <w:szCs w:val="28"/>
+          <w:lang w:val="en-GB"/>
+        </w:rPr>
+      </w:pPr>
+    </w:p>
+    <w:p>
+      <w:pPr>
+        <w:tabs>
+          <w:tab w:val="right" w:pos="9026"/>
+        </w:tabs>
+        <w:rPr>
+          <w:rFonts w:ascii="Abadi" w:hAnsi="Abadi"/>
+          <w:sz w:val="40"/>
+          <w:szCs w:val="40"/>
+          <w:lang w:val="en-GB"/>
+        </w:rPr>
+      </w:pPr>
+      <w:r>
+        <w:rPr>
+          <w:rFonts w:ascii="Abadi" w:hAnsi="Abadi"/>
+          <w:sz w:val="40"/>
+          <w:szCs w:val="40"/>
+          <w:lang w:val="en-GB"/>
+        </w:rPr>
+        <w:t>Synchroniz</w:t>
+      </w:r>
+      <w:r>
+        <w:rPr>
+          <w:rFonts w:ascii="Abadi" w:hAnsi="Abadi"/>
+          <w:sz w:val="40"/>
+          <w:szCs w:val="40"/>
+          <w:lang w:val="en-GB"/>
+        </w:rPr>
+        <w:t>ation in Java :</w:t>
+      </w:r>
+    </w:p>
+    <w:p>
+      <w:pPr>
+        <w:pStyle w:val="ListParagraph"/>
         <w:numPr>
           <w:ilvl w:val="0"/>
-          <w:numId w:val="7"/>
+          <w:numId w:val="9"/>
         </w:numPr>
         <w:tabs>
           <w:tab w:val="right" w:pos="9026"/>
@@ -3121,6 +3139,1552 @@
           <w:lang w:val="en-GB"/>
         </w:rPr>
       </w:pPr>
+      <w:r>
+        <w:rPr>
+          <w:rFonts w:ascii="Abadi" w:hAnsi="Abadi"/>
+          <w:sz w:val="28"/>
+          <w:szCs w:val="28"/>
+          <w:lang w:val="en-GB"/>
+        </w:rPr>
+        <w:t>`synchronized` keyword is used to synchronize the processes</w:t>
+      </w:r>
+    </w:p>
+    <w:p>
+      <w:pPr>
+        <w:tabs>
+          <w:tab w:val="right" w:pos="9026"/>
+        </w:tabs>
+        <w:rPr>
+          <w:rFonts w:ascii="Abadi" w:hAnsi="Abadi"/>
+          <w:sz w:val="40"/>
+          <w:szCs w:val="40"/>
+          <w:lang w:val="en-GB"/>
+        </w:rPr>
+      </w:pPr>
+      <w:r>
+        <w:rPr>
+          <w:rFonts w:ascii="Abadi" w:hAnsi="Abadi"/>
+          <w:sz w:val="40"/>
+          <w:szCs w:val="40"/>
+          <w:lang w:val="en-GB"/>
+        </w:rPr>
+        <w:t>Synchroniz</w:t>
+      </w:r>
+      <w:r>
+        <w:rPr>
+          <w:rFonts w:ascii="Abadi" w:hAnsi="Abadi"/>
+          <w:sz w:val="40"/>
+          <w:szCs w:val="40"/>
+          <w:lang w:val="en-GB"/>
+        </w:rPr>
+        <w:t>ation</w:t>
+      </w:r>
+      <w:r>
+        <w:rPr>
+          <w:rFonts w:ascii="Abadi" w:hAnsi="Abadi"/>
+          <w:sz w:val="40"/>
+          <w:szCs w:val="40"/>
+          <w:lang w:val="en-GB"/>
+        </w:rPr>
+        <w:t xml:space="preserve"> Block</w:t>
+      </w:r>
+      <w:r>
+        <w:rPr>
+          <w:rFonts w:ascii="Abadi" w:hAnsi="Abadi"/>
+          <w:sz w:val="40"/>
+          <w:szCs w:val="40"/>
+          <w:lang w:val="en-GB"/>
+        </w:rPr>
+        <w:t xml:space="preserve"> in Java :</w:t>
+      </w:r>
+    </w:p>
+    <w:p>
+      <w:pPr>
+        <w:pStyle w:val="ListParagraph"/>
+        <w:numPr>
+          <w:ilvl w:val="0"/>
+          <w:numId w:val="9"/>
+        </w:numPr>
+        <w:tabs>
+          <w:tab w:val="right" w:pos="9026"/>
+        </w:tabs>
+        <w:rPr>
+          <w:rFonts w:ascii="Abadi" w:hAnsi="Abadi"/>
+          <w:sz w:val="28"/>
+          <w:szCs w:val="28"/>
+          <w:lang w:val="en-GB"/>
+        </w:rPr>
+      </w:pPr>
+      <w:r>
+        <w:rPr>
+          <w:rFonts w:ascii="Abadi" w:hAnsi="Abadi"/>
+          <w:sz w:val="28"/>
+          <w:szCs w:val="28"/>
+          <w:lang w:val="en-GB"/>
+        </w:rPr>
+        <w:t>`synchronized</w:t>
+      </w:r>
+      <w:r>
+        <w:rPr>
+          <w:rFonts w:ascii="Abadi" w:hAnsi="Abadi"/>
+          <w:sz w:val="28"/>
+          <w:szCs w:val="28"/>
+          <w:lang w:val="en-GB"/>
+        </w:rPr>
+        <w:t>(</w:t>
+      </w:r>
+      <w:r>
+        <w:rPr>
+          <w:rFonts w:ascii="Abadi" w:hAnsi="Abadi"/>
+          <w:sz w:val="28"/>
+          <w:szCs w:val="28"/>
+          <w:lang w:val="en-GB"/>
+        </w:rPr>
+        <w:t>this</w:t>
+      </w:r>
+      <w:r>
+        <w:rPr>
+          <w:rFonts w:ascii="Abadi" w:hAnsi="Abadi"/>
+          <w:sz w:val="28"/>
+          <w:szCs w:val="28"/>
+          <w:lang w:val="en-GB"/>
+        </w:rPr>
+        <w:t>){…lines….}</w:t>
+      </w:r>
+      <w:r>
+        <w:rPr>
+          <w:rFonts w:ascii="Abadi" w:hAnsi="Abadi"/>
+          <w:sz w:val="28"/>
+          <w:szCs w:val="28"/>
+          <w:lang w:val="en-GB"/>
+        </w:rPr>
+        <w:t xml:space="preserve">` is used to synchronize the </w:t>
+      </w:r>
+      <w:r>
+        <w:rPr>
+          <w:rFonts w:ascii="Abadi" w:hAnsi="Abadi"/>
+          <w:sz w:val="28"/>
+          <w:szCs w:val="28"/>
+          <w:lang w:val="en-GB"/>
+        </w:rPr>
+        <w:t>few lines of code.</w:t>
+      </w:r>
+    </w:p>
+    <w:p>
+      <w:pPr>
+        <w:tabs>
+          <w:tab w:val="right" w:pos="9026"/>
+        </w:tabs>
+        <w:rPr>
+          <w:rFonts w:ascii="Abadi" w:hAnsi="Abadi"/>
+          <w:sz w:val="28"/>
+          <w:szCs w:val="28"/>
+          <w:lang w:val="en-GB"/>
+        </w:rPr>
+      </w:pPr>
+    </w:p>
+    <w:p>
+      <w:pPr>
+        <w:tabs>
+          <w:tab w:val="right" w:pos="9026"/>
+        </w:tabs>
+        <w:rPr>
+          <w:rFonts w:ascii="Abadi" w:hAnsi="Abadi"/>
+          <w:sz w:val="40"/>
+          <w:szCs w:val="40"/>
+          <w:lang w:val="en-GB"/>
+        </w:rPr>
+      </w:pPr>
+      <w:proofErr w:type="spellStart"/>
+      <w:r>
+        <w:rPr>
+          <w:rFonts w:ascii="Abadi" w:hAnsi="Abadi"/>
+          <w:sz w:val="40"/>
+          <w:szCs w:val="40"/>
+          <w:lang w:val="en-GB"/>
+        </w:rPr>
+        <w:lastRenderedPageBreak/>
+        <w:t>isAlive</w:t>
+      </w:r>
+      <w:proofErr w:type="spellEnd"/>
+      <w:r>
+        <w:rPr>
+          <w:rFonts w:ascii="Abadi" w:hAnsi="Abadi"/>
+          <w:sz w:val="40"/>
+          <w:szCs w:val="40"/>
+          <w:lang w:val="en-GB"/>
+        </w:rPr>
+        <w:t xml:space="preserve">() method </w:t>
+      </w:r>
+      <w:r>
+        <w:rPr>
+          <w:rFonts w:ascii="Abadi" w:hAnsi="Abadi"/>
+          <w:sz w:val="40"/>
+          <w:szCs w:val="40"/>
+          <w:lang w:val="en-GB"/>
+        </w:rPr>
+        <w:t xml:space="preserve">in </w:t>
+      </w:r>
+      <w:r>
+        <w:rPr>
+          <w:rFonts w:ascii="Abadi" w:hAnsi="Abadi"/>
+          <w:sz w:val="40"/>
+          <w:szCs w:val="40"/>
+          <w:lang w:val="en-GB"/>
+        </w:rPr>
+        <w:t>Thread</w:t>
+      </w:r>
+      <w:r>
+        <w:rPr>
+          <w:rFonts w:ascii="Abadi" w:hAnsi="Abadi"/>
+          <w:sz w:val="40"/>
+          <w:szCs w:val="40"/>
+          <w:lang w:val="en-GB"/>
+        </w:rPr>
+        <w:t>:</w:t>
+      </w:r>
+    </w:p>
+    <w:p>
+      <w:pPr>
+        <w:shd w:val="clear" w:color="auto" w:fill="24292E"/>
+        <w:spacing w:after="0" w:line="420" w:lineRule="atLeast"/>
+        <w:rPr>
+          <w:rFonts w:ascii="Consolas" w:eastAsia="Times New Roman" w:hAnsi="Consolas" w:cs="Times New Roman"/>
+          <w:color w:val="E1E4E8"/>
+          <w:kern w:val="0"/>
+          <w:sz w:val="20"/>
+          <w:szCs w:val="20"/>
+          <w:lang w:eastAsia="en-IN"/>
+          <w14:ligatures w14:val="none"/>
+        </w:rPr>
+      </w:pPr>
+      <w:r>
+        <w:rPr>
+          <w:rFonts w:ascii="Consolas" w:eastAsia="Times New Roman" w:hAnsi="Consolas" w:cs="Times New Roman"/>
+          <w:color w:val="F97583"/>
+          <w:kern w:val="0"/>
+          <w:sz w:val="20"/>
+          <w:szCs w:val="20"/>
+          <w:lang w:eastAsia="en-IN"/>
+          <w14:ligatures w14:val="none"/>
+        </w:rPr>
+        <w:t>class</w:t>
+      </w:r>
+      <w:r>
+        <w:rPr>
+          <w:rFonts w:ascii="Consolas" w:eastAsia="Times New Roman" w:hAnsi="Consolas" w:cs="Times New Roman"/>
+          <w:color w:val="E1E4E8"/>
+          <w:kern w:val="0"/>
+          <w:sz w:val="20"/>
+          <w:szCs w:val="20"/>
+          <w:lang w:eastAsia="en-IN"/>
+          <w14:ligatures w14:val="none"/>
+        </w:rPr>
+        <w:t xml:space="preserve"> </w:t>
+      </w:r>
+      <w:proofErr w:type="spellStart"/>
+      <w:r>
+        <w:rPr>
+          <w:rFonts w:ascii="Consolas" w:eastAsia="Times New Roman" w:hAnsi="Consolas" w:cs="Times New Roman"/>
+          <w:color w:val="B392F0"/>
+          <w:kern w:val="0"/>
+          <w:sz w:val="20"/>
+          <w:szCs w:val="20"/>
+          <w:lang w:eastAsia="en-IN"/>
+          <w14:ligatures w14:val="none"/>
+        </w:rPr>
+        <w:t>isAlivedemo</w:t>
+      </w:r>
+      <w:proofErr w:type="spellEnd"/>
+      <w:r>
+        <w:rPr>
+          <w:rFonts w:ascii="Consolas" w:eastAsia="Times New Roman" w:hAnsi="Consolas" w:cs="Times New Roman"/>
+          <w:color w:val="E1E4E8"/>
+          <w:kern w:val="0"/>
+          <w:sz w:val="20"/>
+          <w:szCs w:val="20"/>
+          <w:lang w:eastAsia="en-IN"/>
+          <w14:ligatures w14:val="none"/>
+        </w:rPr>
+        <w:t xml:space="preserve"> </w:t>
+      </w:r>
+      <w:r>
+        <w:rPr>
+          <w:rFonts w:ascii="Consolas" w:eastAsia="Times New Roman" w:hAnsi="Consolas" w:cs="Times New Roman"/>
+          <w:color w:val="F97583"/>
+          <w:kern w:val="0"/>
+          <w:sz w:val="20"/>
+          <w:szCs w:val="20"/>
+          <w:lang w:eastAsia="en-IN"/>
+          <w14:ligatures w14:val="none"/>
+        </w:rPr>
+        <w:t>extends</w:t>
+      </w:r>
+      <w:r>
+        <w:rPr>
+          <w:rFonts w:ascii="Consolas" w:eastAsia="Times New Roman" w:hAnsi="Consolas" w:cs="Times New Roman"/>
+          <w:color w:val="E1E4E8"/>
+          <w:kern w:val="0"/>
+          <w:sz w:val="20"/>
+          <w:szCs w:val="20"/>
+          <w:lang w:eastAsia="en-IN"/>
+          <w14:ligatures w14:val="none"/>
+        </w:rPr>
+        <w:t xml:space="preserve"> </w:t>
+      </w:r>
+      <w:r>
+        <w:rPr>
+          <w:rFonts w:ascii="Consolas" w:eastAsia="Times New Roman" w:hAnsi="Consolas" w:cs="Times New Roman"/>
+          <w:color w:val="B392F0"/>
+          <w:kern w:val="0"/>
+          <w:sz w:val="20"/>
+          <w:szCs w:val="20"/>
+          <w:lang w:eastAsia="en-IN"/>
+          <w14:ligatures w14:val="none"/>
+        </w:rPr>
+        <w:t>Thread</w:t>
+      </w:r>
+      <w:r>
+        <w:rPr>
+          <w:rFonts w:ascii="Consolas" w:eastAsia="Times New Roman" w:hAnsi="Consolas" w:cs="Times New Roman"/>
+          <w:color w:val="E1E4E8"/>
+          <w:kern w:val="0"/>
+          <w:sz w:val="20"/>
+          <w:szCs w:val="20"/>
+          <w:lang w:eastAsia="en-IN"/>
+          <w14:ligatures w14:val="none"/>
+        </w:rPr>
+        <w:t>{</w:t>
+      </w:r>
+    </w:p>
+    <w:p>
+      <w:pPr>
+        <w:shd w:val="clear" w:color="auto" w:fill="24292E"/>
+        <w:spacing w:after="0" w:line="420" w:lineRule="atLeast"/>
+        <w:rPr>
+          <w:rFonts w:ascii="Consolas" w:eastAsia="Times New Roman" w:hAnsi="Consolas" w:cs="Times New Roman"/>
+          <w:color w:val="E1E4E8"/>
+          <w:kern w:val="0"/>
+          <w:sz w:val="20"/>
+          <w:szCs w:val="20"/>
+          <w:lang w:eastAsia="en-IN"/>
+          <w14:ligatures w14:val="none"/>
+        </w:rPr>
+      </w:pPr>
+      <w:r>
+        <w:rPr>
+          <w:rFonts w:ascii="Consolas" w:eastAsia="Times New Roman" w:hAnsi="Consolas" w:cs="Times New Roman"/>
+          <w:color w:val="E1E4E8"/>
+          <w:kern w:val="0"/>
+          <w:sz w:val="20"/>
+          <w:szCs w:val="20"/>
+          <w:lang w:eastAsia="en-IN"/>
+          <w14:ligatures w14:val="none"/>
+        </w:rPr>
+        <w:t xml:space="preserve">    </w:t>
+      </w:r>
+    </w:p>
+    <w:p>
+      <w:pPr>
+        <w:shd w:val="clear" w:color="auto" w:fill="24292E"/>
+        <w:spacing w:after="0" w:line="420" w:lineRule="atLeast"/>
+        <w:rPr>
+          <w:rFonts w:ascii="Consolas" w:eastAsia="Times New Roman" w:hAnsi="Consolas" w:cs="Times New Roman"/>
+          <w:color w:val="E1E4E8"/>
+          <w:kern w:val="0"/>
+          <w:sz w:val="20"/>
+          <w:szCs w:val="20"/>
+          <w:lang w:eastAsia="en-IN"/>
+          <w14:ligatures w14:val="none"/>
+        </w:rPr>
+      </w:pPr>
+      <w:r>
+        <w:rPr>
+          <w:rFonts w:ascii="Consolas" w:eastAsia="Times New Roman" w:hAnsi="Consolas" w:cs="Times New Roman"/>
+          <w:color w:val="E1E4E8"/>
+          <w:kern w:val="0"/>
+          <w:sz w:val="20"/>
+          <w:szCs w:val="20"/>
+          <w:lang w:eastAsia="en-IN"/>
+          <w14:ligatures w14:val="none"/>
+        </w:rPr>
+        <w:t xml:space="preserve">    </w:t>
+      </w:r>
+      <w:r>
+        <w:rPr>
+          <w:rFonts w:ascii="Consolas" w:eastAsia="Times New Roman" w:hAnsi="Consolas" w:cs="Times New Roman"/>
+          <w:color w:val="F97583"/>
+          <w:kern w:val="0"/>
+          <w:sz w:val="20"/>
+          <w:szCs w:val="20"/>
+          <w:lang w:eastAsia="en-IN"/>
+          <w14:ligatures w14:val="none"/>
+        </w:rPr>
+        <w:t>public</w:t>
+      </w:r>
+      <w:r>
+        <w:rPr>
+          <w:rFonts w:ascii="Consolas" w:eastAsia="Times New Roman" w:hAnsi="Consolas" w:cs="Times New Roman"/>
+          <w:color w:val="E1E4E8"/>
+          <w:kern w:val="0"/>
+          <w:sz w:val="20"/>
+          <w:szCs w:val="20"/>
+          <w:lang w:eastAsia="en-IN"/>
+          <w14:ligatures w14:val="none"/>
+        </w:rPr>
+        <w:t xml:space="preserve"> </w:t>
+      </w:r>
+      <w:r>
+        <w:rPr>
+          <w:rFonts w:ascii="Consolas" w:eastAsia="Times New Roman" w:hAnsi="Consolas" w:cs="Times New Roman"/>
+          <w:color w:val="F97583"/>
+          <w:kern w:val="0"/>
+          <w:sz w:val="20"/>
+          <w:szCs w:val="20"/>
+          <w:lang w:eastAsia="en-IN"/>
+          <w14:ligatures w14:val="none"/>
+        </w:rPr>
+        <w:t>void</w:t>
+      </w:r>
+      <w:r>
+        <w:rPr>
+          <w:rFonts w:ascii="Consolas" w:eastAsia="Times New Roman" w:hAnsi="Consolas" w:cs="Times New Roman"/>
+          <w:color w:val="E1E4E8"/>
+          <w:kern w:val="0"/>
+          <w:sz w:val="20"/>
+          <w:szCs w:val="20"/>
+          <w:lang w:eastAsia="en-IN"/>
+          <w14:ligatures w14:val="none"/>
+        </w:rPr>
+        <w:t xml:space="preserve"> </w:t>
+      </w:r>
+      <w:r>
+        <w:rPr>
+          <w:rFonts w:ascii="Consolas" w:eastAsia="Times New Roman" w:hAnsi="Consolas" w:cs="Times New Roman"/>
+          <w:color w:val="B392F0"/>
+          <w:kern w:val="0"/>
+          <w:sz w:val="20"/>
+          <w:szCs w:val="20"/>
+          <w:lang w:eastAsia="en-IN"/>
+          <w14:ligatures w14:val="none"/>
+        </w:rPr>
+        <w:t>run</w:t>
+      </w:r>
+      <w:r>
+        <w:rPr>
+          <w:rFonts w:ascii="Consolas" w:eastAsia="Times New Roman" w:hAnsi="Consolas" w:cs="Times New Roman"/>
+          <w:color w:val="E1E4E8"/>
+          <w:kern w:val="0"/>
+          <w:sz w:val="20"/>
+          <w:szCs w:val="20"/>
+          <w:lang w:eastAsia="en-IN"/>
+          <w14:ligatures w14:val="none"/>
+        </w:rPr>
+        <w:t>(){</w:t>
+      </w:r>
+    </w:p>
+    <w:p>
+      <w:pPr>
+        <w:shd w:val="clear" w:color="auto" w:fill="24292E"/>
+        <w:spacing w:after="0" w:line="420" w:lineRule="atLeast"/>
+        <w:rPr>
+          <w:rFonts w:ascii="Consolas" w:eastAsia="Times New Roman" w:hAnsi="Consolas" w:cs="Times New Roman"/>
+          <w:color w:val="E1E4E8"/>
+          <w:kern w:val="0"/>
+          <w:sz w:val="20"/>
+          <w:szCs w:val="20"/>
+          <w:lang w:eastAsia="en-IN"/>
+          <w14:ligatures w14:val="none"/>
+        </w:rPr>
+      </w:pPr>
+      <w:r>
+        <w:rPr>
+          <w:rFonts w:ascii="Consolas" w:eastAsia="Times New Roman" w:hAnsi="Consolas" w:cs="Times New Roman"/>
+          <w:color w:val="E1E4E8"/>
+          <w:kern w:val="0"/>
+          <w:sz w:val="20"/>
+          <w:szCs w:val="20"/>
+          <w:lang w:eastAsia="en-IN"/>
+          <w14:ligatures w14:val="none"/>
+        </w:rPr>
+        <w:t xml:space="preserve">        </w:t>
+      </w:r>
+      <w:proofErr w:type="spellStart"/>
+      <w:r>
+        <w:rPr>
+          <w:rFonts w:ascii="Consolas" w:eastAsia="Times New Roman" w:hAnsi="Consolas" w:cs="Times New Roman"/>
+          <w:color w:val="B392F0"/>
+          <w:kern w:val="0"/>
+          <w:sz w:val="20"/>
+          <w:szCs w:val="20"/>
+          <w:lang w:eastAsia="en-IN"/>
+          <w14:ligatures w14:val="none"/>
+        </w:rPr>
+        <w:t>System</w:t>
+      </w:r>
+      <w:r>
+        <w:rPr>
+          <w:rFonts w:ascii="Consolas" w:eastAsia="Times New Roman" w:hAnsi="Consolas" w:cs="Times New Roman"/>
+          <w:color w:val="E1E4E8"/>
+          <w:kern w:val="0"/>
+          <w:sz w:val="20"/>
+          <w:szCs w:val="20"/>
+          <w:lang w:eastAsia="en-IN"/>
+          <w14:ligatures w14:val="none"/>
+        </w:rPr>
+        <w:t>.</w:t>
+      </w:r>
+      <w:r>
+        <w:rPr>
+          <w:rFonts w:ascii="Consolas" w:eastAsia="Times New Roman" w:hAnsi="Consolas" w:cs="Times New Roman"/>
+          <w:color w:val="79B8FF"/>
+          <w:kern w:val="0"/>
+          <w:sz w:val="20"/>
+          <w:szCs w:val="20"/>
+          <w:lang w:eastAsia="en-IN"/>
+          <w14:ligatures w14:val="none"/>
+        </w:rPr>
+        <w:t>out</w:t>
+      </w:r>
+      <w:r>
+        <w:rPr>
+          <w:rFonts w:ascii="Consolas" w:eastAsia="Times New Roman" w:hAnsi="Consolas" w:cs="Times New Roman"/>
+          <w:color w:val="E1E4E8"/>
+          <w:kern w:val="0"/>
+          <w:sz w:val="20"/>
+          <w:szCs w:val="20"/>
+          <w:lang w:eastAsia="en-IN"/>
+          <w14:ligatures w14:val="none"/>
+        </w:rPr>
+        <w:t>.</w:t>
+      </w:r>
+      <w:r>
+        <w:rPr>
+          <w:rFonts w:ascii="Consolas" w:eastAsia="Times New Roman" w:hAnsi="Consolas" w:cs="Times New Roman"/>
+          <w:color w:val="B392F0"/>
+          <w:kern w:val="0"/>
+          <w:sz w:val="20"/>
+          <w:szCs w:val="20"/>
+          <w:lang w:eastAsia="en-IN"/>
+          <w14:ligatures w14:val="none"/>
+        </w:rPr>
+        <w:t>println</w:t>
+      </w:r>
+      <w:proofErr w:type="spellEnd"/>
+      <w:r>
+        <w:rPr>
+          <w:rFonts w:ascii="Consolas" w:eastAsia="Times New Roman" w:hAnsi="Consolas" w:cs="Times New Roman"/>
+          <w:color w:val="E1E4E8"/>
+          <w:kern w:val="0"/>
+          <w:sz w:val="20"/>
+          <w:szCs w:val="20"/>
+          <w:lang w:eastAsia="en-IN"/>
+          <w14:ligatures w14:val="none"/>
+        </w:rPr>
+        <w:t>(</w:t>
+      </w:r>
+      <w:r>
+        <w:rPr>
+          <w:rFonts w:ascii="Consolas" w:eastAsia="Times New Roman" w:hAnsi="Consolas" w:cs="Times New Roman"/>
+          <w:color w:val="9ECBFF"/>
+          <w:kern w:val="0"/>
+          <w:sz w:val="20"/>
+          <w:szCs w:val="20"/>
+          <w:lang w:eastAsia="en-IN"/>
+          <w14:ligatures w14:val="none"/>
+        </w:rPr>
+        <w:t>"Hi"</w:t>
+      </w:r>
+      <w:r>
+        <w:rPr>
+          <w:rFonts w:ascii="Consolas" w:eastAsia="Times New Roman" w:hAnsi="Consolas" w:cs="Times New Roman"/>
+          <w:color w:val="E1E4E8"/>
+          <w:kern w:val="0"/>
+          <w:sz w:val="20"/>
+          <w:szCs w:val="20"/>
+          <w:lang w:eastAsia="en-IN"/>
+          <w14:ligatures w14:val="none"/>
+        </w:rPr>
+        <w:t>);</w:t>
+      </w:r>
+    </w:p>
+    <w:p>
+      <w:pPr>
+        <w:shd w:val="clear" w:color="auto" w:fill="24292E"/>
+        <w:spacing w:after="0" w:line="420" w:lineRule="atLeast"/>
+        <w:rPr>
+          <w:rFonts w:ascii="Consolas" w:eastAsia="Times New Roman" w:hAnsi="Consolas" w:cs="Times New Roman"/>
+          <w:color w:val="E1E4E8"/>
+          <w:kern w:val="0"/>
+          <w:sz w:val="20"/>
+          <w:szCs w:val="20"/>
+          <w:lang w:eastAsia="en-IN"/>
+          <w14:ligatures w14:val="none"/>
+        </w:rPr>
+      </w:pPr>
+      <w:r>
+        <w:rPr>
+          <w:rFonts w:ascii="Consolas" w:eastAsia="Times New Roman" w:hAnsi="Consolas" w:cs="Times New Roman"/>
+          <w:color w:val="E1E4E8"/>
+          <w:kern w:val="0"/>
+          <w:sz w:val="20"/>
+          <w:szCs w:val="20"/>
+          <w:lang w:eastAsia="en-IN"/>
+          <w14:ligatures w14:val="none"/>
+        </w:rPr>
+        <w:t>    }</w:t>
+      </w:r>
+    </w:p>
+    <w:p>
+      <w:pPr>
+        <w:shd w:val="clear" w:color="auto" w:fill="24292E"/>
+        <w:spacing w:after="0" w:line="420" w:lineRule="atLeast"/>
+        <w:rPr>
+          <w:rFonts w:ascii="Consolas" w:eastAsia="Times New Roman" w:hAnsi="Consolas" w:cs="Times New Roman"/>
+          <w:color w:val="E1E4E8"/>
+          <w:kern w:val="0"/>
+          <w:sz w:val="20"/>
+          <w:szCs w:val="20"/>
+          <w:lang w:eastAsia="en-IN"/>
+          <w14:ligatures w14:val="none"/>
+        </w:rPr>
+      </w:pPr>
+      <w:r>
+        <w:rPr>
+          <w:rFonts w:ascii="Consolas" w:eastAsia="Times New Roman" w:hAnsi="Consolas" w:cs="Times New Roman"/>
+          <w:color w:val="E1E4E8"/>
+          <w:kern w:val="0"/>
+          <w:sz w:val="20"/>
+          <w:szCs w:val="20"/>
+          <w:lang w:eastAsia="en-IN"/>
+          <w14:ligatures w14:val="none"/>
+        </w:rPr>
+        <w:t xml:space="preserve">    </w:t>
+      </w:r>
+      <w:r>
+        <w:rPr>
+          <w:rFonts w:ascii="Consolas" w:eastAsia="Times New Roman" w:hAnsi="Consolas" w:cs="Times New Roman"/>
+          <w:color w:val="F97583"/>
+          <w:kern w:val="0"/>
+          <w:sz w:val="20"/>
+          <w:szCs w:val="20"/>
+          <w:lang w:eastAsia="en-IN"/>
+          <w14:ligatures w14:val="none"/>
+        </w:rPr>
+        <w:t>public</w:t>
+      </w:r>
+      <w:r>
+        <w:rPr>
+          <w:rFonts w:ascii="Consolas" w:eastAsia="Times New Roman" w:hAnsi="Consolas" w:cs="Times New Roman"/>
+          <w:color w:val="E1E4E8"/>
+          <w:kern w:val="0"/>
+          <w:sz w:val="20"/>
+          <w:szCs w:val="20"/>
+          <w:lang w:eastAsia="en-IN"/>
+          <w14:ligatures w14:val="none"/>
+        </w:rPr>
+        <w:t xml:space="preserve"> </w:t>
+      </w:r>
+      <w:r>
+        <w:rPr>
+          <w:rFonts w:ascii="Consolas" w:eastAsia="Times New Roman" w:hAnsi="Consolas" w:cs="Times New Roman"/>
+          <w:color w:val="F97583"/>
+          <w:kern w:val="0"/>
+          <w:sz w:val="20"/>
+          <w:szCs w:val="20"/>
+          <w:lang w:eastAsia="en-IN"/>
+          <w14:ligatures w14:val="none"/>
+        </w:rPr>
+        <w:t>static</w:t>
+      </w:r>
+      <w:r>
+        <w:rPr>
+          <w:rFonts w:ascii="Consolas" w:eastAsia="Times New Roman" w:hAnsi="Consolas" w:cs="Times New Roman"/>
+          <w:color w:val="E1E4E8"/>
+          <w:kern w:val="0"/>
+          <w:sz w:val="20"/>
+          <w:szCs w:val="20"/>
+          <w:lang w:eastAsia="en-IN"/>
+          <w14:ligatures w14:val="none"/>
+        </w:rPr>
+        <w:t xml:space="preserve"> </w:t>
+      </w:r>
+      <w:r>
+        <w:rPr>
+          <w:rFonts w:ascii="Consolas" w:eastAsia="Times New Roman" w:hAnsi="Consolas" w:cs="Times New Roman"/>
+          <w:color w:val="F97583"/>
+          <w:kern w:val="0"/>
+          <w:sz w:val="20"/>
+          <w:szCs w:val="20"/>
+          <w:lang w:eastAsia="en-IN"/>
+          <w14:ligatures w14:val="none"/>
+        </w:rPr>
+        <w:t>void</w:t>
+      </w:r>
+      <w:r>
+        <w:rPr>
+          <w:rFonts w:ascii="Consolas" w:eastAsia="Times New Roman" w:hAnsi="Consolas" w:cs="Times New Roman"/>
+          <w:color w:val="E1E4E8"/>
+          <w:kern w:val="0"/>
+          <w:sz w:val="20"/>
+          <w:szCs w:val="20"/>
+          <w:lang w:eastAsia="en-IN"/>
+          <w14:ligatures w14:val="none"/>
+        </w:rPr>
+        <w:t xml:space="preserve"> </w:t>
+      </w:r>
+      <w:r>
+        <w:rPr>
+          <w:rFonts w:ascii="Consolas" w:eastAsia="Times New Roman" w:hAnsi="Consolas" w:cs="Times New Roman"/>
+          <w:color w:val="B392F0"/>
+          <w:kern w:val="0"/>
+          <w:sz w:val="20"/>
+          <w:szCs w:val="20"/>
+          <w:lang w:eastAsia="en-IN"/>
+          <w14:ligatures w14:val="none"/>
+        </w:rPr>
+        <w:t>main</w:t>
+      </w:r>
+      <w:r>
+        <w:rPr>
+          <w:rFonts w:ascii="Consolas" w:eastAsia="Times New Roman" w:hAnsi="Consolas" w:cs="Times New Roman"/>
+          <w:color w:val="E1E4E8"/>
+          <w:kern w:val="0"/>
+          <w:sz w:val="20"/>
+          <w:szCs w:val="20"/>
+          <w:lang w:eastAsia="en-IN"/>
+          <w14:ligatures w14:val="none"/>
+        </w:rPr>
+        <w:t>(</w:t>
+      </w:r>
+      <w:r>
+        <w:rPr>
+          <w:rFonts w:ascii="Consolas" w:eastAsia="Times New Roman" w:hAnsi="Consolas" w:cs="Times New Roman"/>
+          <w:color w:val="B392F0"/>
+          <w:kern w:val="0"/>
+          <w:sz w:val="20"/>
+          <w:szCs w:val="20"/>
+          <w:lang w:eastAsia="en-IN"/>
+          <w14:ligatures w14:val="none"/>
+        </w:rPr>
+        <w:t>String</w:t>
+      </w:r>
+      <w:r>
+        <w:rPr>
+          <w:rFonts w:ascii="Consolas" w:eastAsia="Times New Roman" w:hAnsi="Consolas" w:cs="Times New Roman"/>
+          <w:color w:val="E1E4E8"/>
+          <w:kern w:val="0"/>
+          <w:sz w:val="20"/>
+          <w:szCs w:val="20"/>
+          <w:lang w:eastAsia="en-IN"/>
+          <w14:ligatures w14:val="none"/>
+        </w:rPr>
+        <w:t xml:space="preserve">[] </w:t>
+      </w:r>
+      <w:proofErr w:type="spellStart"/>
+      <w:r>
+        <w:rPr>
+          <w:rFonts w:ascii="Consolas" w:eastAsia="Times New Roman" w:hAnsi="Consolas" w:cs="Times New Roman"/>
+          <w:color w:val="FFAB70"/>
+          <w:kern w:val="0"/>
+          <w:sz w:val="20"/>
+          <w:szCs w:val="20"/>
+          <w:lang w:eastAsia="en-IN"/>
+          <w14:ligatures w14:val="none"/>
+        </w:rPr>
+        <w:t>args</w:t>
+      </w:r>
+      <w:proofErr w:type="spellEnd"/>
+      <w:r>
+        <w:rPr>
+          <w:rFonts w:ascii="Consolas" w:eastAsia="Times New Roman" w:hAnsi="Consolas" w:cs="Times New Roman"/>
+          <w:color w:val="E1E4E8"/>
+          <w:kern w:val="0"/>
+          <w:sz w:val="20"/>
+          <w:szCs w:val="20"/>
+          <w:lang w:eastAsia="en-IN"/>
+          <w14:ligatures w14:val="none"/>
+        </w:rPr>
+        <w:t>) {</w:t>
+      </w:r>
+    </w:p>
+    <w:p>
+      <w:pPr>
+        <w:shd w:val="clear" w:color="auto" w:fill="24292E"/>
+        <w:spacing w:after="0" w:line="420" w:lineRule="atLeast"/>
+        <w:rPr>
+          <w:rFonts w:ascii="Consolas" w:eastAsia="Times New Roman" w:hAnsi="Consolas" w:cs="Times New Roman"/>
+          <w:color w:val="E1E4E8"/>
+          <w:kern w:val="0"/>
+          <w:sz w:val="20"/>
+          <w:szCs w:val="20"/>
+          <w:lang w:eastAsia="en-IN"/>
+          <w14:ligatures w14:val="none"/>
+        </w:rPr>
+      </w:pPr>
+      <w:r>
+        <w:rPr>
+          <w:rFonts w:ascii="Consolas" w:eastAsia="Times New Roman" w:hAnsi="Consolas" w:cs="Times New Roman"/>
+          <w:color w:val="E1E4E8"/>
+          <w:kern w:val="0"/>
+          <w:sz w:val="20"/>
+          <w:szCs w:val="20"/>
+          <w:lang w:eastAsia="en-IN"/>
+          <w14:ligatures w14:val="none"/>
+        </w:rPr>
+        <w:t xml:space="preserve">        </w:t>
+      </w:r>
+      <w:proofErr w:type="spellStart"/>
+      <w:r>
+        <w:rPr>
+          <w:rFonts w:ascii="Consolas" w:eastAsia="Times New Roman" w:hAnsi="Consolas" w:cs="Times New Roman"/>
+          <w:color w:val="B392F0"/>
+          <w:kern w:val="0"/>
+          <w:sz w:val="20"/>
+          <w:szCs w:val="20"/>
+          <w:lang w:eastAsia="en-IN"/>
+          <w14:ligatures w14:val="none"/>
+        </w:rPr>
+        <w:t>isAlivedemo</w:t>
+      </w:r>
+      <w:proofErr w:type="spellEnd"/>
+      <w:r>
+        <w:rPr>
+          <w:rFonts w:ascii="Consolas" w:eastAsia="Times New Roman" w:hAnsi="Consolas" w:cs="Times New Roman"/>
+          <w:color w:val="E1E4E8"/>
+          <w:kern w:val="0"/>
+          <w:sz w:val="20"/>
+          <w:szCs w:val="20"/>
+          <w:lang w:eastAsia="en-IN"/>
+          <w14:ligatures w14:val="none"/>
+        </w:rPr>
+        <w:t xml:space="preserve"> al </w:t>
+      </w:r>
+      <w:r>
+        <w:rPr>
+          <w:rFonts w:ascii="Consolas" w:eastAsia="Times New Roman" w:hAnsi="Consolas" w:cs="Times New Roman"/>
+          <w:color w:val="F97583"/>
+          <w:kern w:val="0"/>
+          <w:sz w:val="20"/>
+          <w:szCs w:val="20"/>
+          <w:lang w:eastAsia="en-IN"/>
+          <w14:ligatures w14:val="none"/>
+        </w:rPr>
+        <w:t>=</w:t>
+      </w:r>
+      <w:r>
+        <w:rPr>
+          <w:rFonts w:ascii="Consolas" w:eastAsia="Times New Roman" w:hAnsi="Consolas" w:cs="Times New Roman"/>
+          <w:color w:val="E1E4E8"/>
+          <w:kern w:val="0"/>
+          <w:sz w:val="20"/>
+          <w:szCs w:val="20"/>
+          <w:lang w:eastAsia="en-IN"/>
+          <w14:ligatures w14:val="none"/>
+        </w:rPr>
+        <w:t xml:space="preserve"> </w:t>
+      </w:r>
+      <w:r>
+        <w:rPr>
+          <w:rFonts w:ascii="Consolas" w:eastAsia="Times New Roman" w:hAnsi="Consolas" w:cs="Times New Roman"/>
+          <w:color w:val="F97583"/>
+          <w:kern w:val="0"/>
+          <w:sz w:val="20"/>
+          <w:szCs w:val="20"/>
+          <w:lang w:eastAsia="en-IN"/>
+          <w14:ligatures w14:val="none"/>
+        </w:rPr>
+        <w:t>new</w:t>
+      </w:r>
+      <w:r>
+        <w:rPr>
+          <w:rFonts w:ascii="Consolas" w:eastAsia="Times New Roman" w:hAnsi="Consolas" w:cs="Times New Roman"/>
+          <w:color w:val="E1E4E8"/>
+          <w:kern w:val="0"/>
+          <w:sz w:val="20"/>
+          <w:szCs w:val="20"/>
+          <w:lang w:eastAsia="en-IN"/>
+          <w14:ligatures w14:val="none"/>
+        </w:rPr>
+        <w:t xml:space="preserve"> </w:t>
+      </w:r>
+      <w:proofErr w:type="spellStart"/>
+      <w:r>
+        <w:rPr>
+          <w:rFonts w:ascii="Consolas" w:eastAsia="Times New Roman" w:hAnsi="Consolas" w:cs="Times New Roman"/>
+          <w:color w:val="B392F0"/>
+          <w:kern w:val="0"/>
+          <w:sz w:val="20"/>
+          <w:szCs w:val="20"/>
+          <w:lang w:eastAsia="en-IN"/>
+          <w14:ligatures w14:val="none"/>
+        </w:rPr>
+        <w:t>isAlivedemo</w:t>
+      </w:r>
+      <w:proofErr w:type="spellEnd"/>
+      <w:r>
+        <w:rPr>
+          <w:rFonts w:ascii="Consolas" w:eastAsia="Times New Roman" w:hAnsi="Consolas" w:cs="Times New Roman"/>
+          <w:color w:val="E1E4E8"/>
+          <w:kern w:val="0"/>
+          <w:sz w:val="20"/>
+          <w:szCs w:val="20"/>
+          <w:lang w:eastAsia="en-IN"/>
+          <w14:ligatures w14:val="none"/>
+        </w:rPr>
+        <w:t>();</w:t>
+      </w:r>
+    </w:p>
+    <w:p>
+      <w:pPr>
+        <w:shd w:val="clear" w:color="auto" w:fill="24292E"/>
+        <w:spacing w:after="0" w:line="420" w:lineRule="atLeast"/>
+        <w:rPr>
+          <w:rFonts w:ascii="Consolas" w:eastAsia="Times New Roman" w:hAnsi="Consolas" w:cs="Times New Roman"/>
+          <w:color w:val="E1E4E8"/>
+          <w:kern w:val="0"/>
+          <w:sz w:val="20"/>
+          <w:szCs w:val="20"/>
+          <w:lang w:eastAsia="en-IN"/>
+          <w14:ligatures w14:val="none"/>
+        </w:rPr>
+      </w:pPr>
+    </w:p>
+    <w:p>
+      <w:pPr>
+        <w:shd w:val="clear" w:color="auto" w:fill="24292E"/>
+        <w:spacing w:after="0" w:line="420" w:lineRule="atLeast"/>
+        <w:rPr>
+          <w:rFonts w:ascii="Consolas" w:eastAsia="Times New Roman" w:hAnsi="Consolas" w:cs="Times New Roman"/>
+          <w:color w:val="E1E4E8"/>
+          <w:kern w:val="0"/>
+          <w:sz w:val="20"/>
+          <w:szCs w:val="20"/>
+          <w:lang w:eastAsia="en-IN"/>
+          <w14:ligatures w14:val="none"/>
+        </w:rPr>
+      </w:pPr>
+      <w:r>
+        <w:rPr>
+          <w:rFonts w:ascii="Consolas" w:eastAsia="Times New Roman" w:hAnsi="Consolas" w:cs="Times New Roman"/>
+          <w:color w:val="E1E4E8"/>
+          <w:kern w:val="0"/>
+          <w:sz w:val="20"/>
+          <w:szCs w:val="20"/>
+          <w:lang w:eastAsia="en-IN"/>
+          <w14:ligatures w14:val="none"/>
+        </w:rPr>
+        <w:t xml:space="preserve">        </w:t>
+      </w:r>
+      <w:proofErr w:type="spellStart"/>
+      <w:r>
+        <w:rPr>
+          <w:rFonts w:ascii="Consolas" w:eastAsia="Times New Roman" w:hAnsi="Consolas" w:cs="Times New Roman"/>
+          <w:color w:val="B392F0"/>
+          <w:kern w:val="0"/>
+          <w:sz w:val="20"/>
+          <w:szCs w:val="20"/>
+          <w:lang w:eastAsia="en-IN"/>
+          <w14:ligatures w14:val="none"/>
+        </w:rPr>
+        <w:t>System</w:t>
+      </w:r>
+      <w:r>
+        <w:rPr>
+          <w:rFonts w:ascii="Consolas" w:eastAsia="Times New Roman" w:hAnsi="Consolas" w:cs="Times New Roman"/>
+          <w:color w:val="E1E4E8"/>
+          <w:kern w:val="0"/>
+          <w:sz w:val="20"/>
+          <w:szCs w:val="20"/>
+          <w:lang w:eastAsia="en-IN"/>
+          <w14:ligatures w14:val="none"/>
+        </w:rPr>
+        <w:t>.</w:t>
+      </w:r>
+      <w:r>
+        <w:rPr>
+          <w:rFonts w:ascii="Consolas" w:eastAsia="Times New Roman" w:hAnsi="Consolas" w:cs="Times New Roman"/>
+          <w:color w:val="79B8FF"/>
+          <w:kern w:val="0"/>
+          <w:sz w:val="20"/>
+          <w:szCs w:val="20"/>
+          <w:lang w:eastAsia="en-IN"/>
+          <w14:ligatures w14:val="none"/>
+        </w:rPr>
+        <w:t>out</w:t>
+      </w:r>
+      <w:r>
+        <w:rPr>
+          <w:rFonts w:ascii="Consolas" w:eastAsia="Times New Roman" w:hAnsi="Consolas" w:cs="Times New Roman"/>
+          <w:color w:val="E1E4E8"/>
+          <w:kern w:val="0"/>
+          <w:sz w:val="20"/>
+          <w:szCs w:val="20"/>
+          <w:lang w:eastAsia="en-IN"/>
+          <w14:ligatures w14:val="none"/>
+        </w:rPr>
+        <w:t>.</w:t>
+      </w:r>
+      <w:r>
+        <w:rPr>
+          <w:rFonts w:ascii="Consolas" w:eastAsia="Times New Roman" w:hAnsi="Consolas" w:cs="Times New Roman"/>
+          <w:color w:val="B392F0"/>
+          <w:kern w:val="0"/>
+          <w:sz w:val="20"/>
+          <w:szCs w:val="20"/>
+          <w:lang w:eastAsia="en-IN"/>
+          <w14:ligatures w14:val="none"/>
+        </w:rPr>
+        <w:t>println</w:t>
+      </w:r>
+      <w:proofErr w:type="spellEnd"/>
+      <w:r>
+        <w:rPr>
+          <w:rFonts w:ascii="Consolas" w:eastAsia="Times New Roman" w:hAnsi="Consolas" w:cs="Times New Roman"/>
+          <w:color w:val="E1E4E8"/>
+          <w:kern w:val="0"/>
+          <w:sz w:val="20"/>
+          <w:szCs w:val="20"/>
+          <w:lang w:eastAsia="en-IN"/>
+          <w14:ligatures w14:val="none"/>
+        </w:rPr>
+        <w:t>(</w:t>
+      </w:r>
+      <w:r>
+        <w:rPr>
+          <w:rFonts w:ascii="Consolas" w:eastAsia="Times New Roman" w:hAnsi="Consolas" w:cs="Times New Roman"/>
+          <w:color w:val="9ECBFF"/>
+          <w:kern w:val="0"/>
+          <w:sz w:val="20"/>
+          <w:szCs w:val="20"/>
+          <w:lang w:eastAsia="en-IN"/>
+          <w14:ligatures w14:val="none"/>
+        </w:rPr>
+        <w:t>"Before Starting :"</w:t>
+      </w:r>
+      <w:r>
+        <w:rPr>
+          <w:rFonts w:ascii="Consolas" w:eastAsia="Times New Roman" w:hAnsi="Consolas" w:cs="Times New Roman"/>
+          <w:color w:val="F97583"/>
+          <w:kern w:val="0"/>
+          <w:sz w:val="20"/>
+          <w:szCs w:val="20"/>
+          <w:lang w:eastAsia="en-IN"/>
+          <w14:ligatures w14:val="none"/>
+        </w:rPr>
+        <w:t>+</w:t>
+      </w:r>
+      <w:r>
+        <w:rPr>
+          <w:rFonts w:ascii="Consolas" w:eastAsia="Times New Roman" w:hAnsi="Consolas" w:cs="Times New Roman"/>
+          <w:color w:val="E1E4E8"/>
+          <w:kern w:val="0"/>
+          <w:sz w:val="20"/>
+          <w:szCs w:val="20"/>
+          <w:lang w:eastAsia="en-IN"/>
+          <w14:ligatures w14:val="none"/>
+        </w:rPr>
+        <w:t xml:space="preserve"> </w:t>
+      </w:r>
+      <w:proofErr w:type="spellStart"/>
+      <w:r>
+        <w:rPr>
+          <w:rFonts w:ascii="Consolas" w:eastAsia="Times New Roman" w:hAnsi="Consolas" w:cs="Times New Roman"/>
+          <w:color w:val="E1E4E8"/>
+          <w:kern w:val="0"/>
+          <w:sz w:val="20"/>
+          <w:szCs w:val="20"/>
+          <w:lang w:eastAsia="en-IN"/>
+          <w14:ligatures w14:val="none"/>
+        </w:rPr>
+        <w:t>al.</w:t>
+      </w:r>
+      <w:r>
+        <w:rPr>
+          <w:rFonts w:ascii="Consolas" w:eastAsia="Times New Roman" w:hAnsi="Consolas" w:cs="Times New Roman"/>
+          <w:color w:val="B392F0"/>
+          <w:kern w:val="0"/>
+          <w:sz w:val="20"/>
+          <w:szCs w:val="20"/>
+          <w:lang w:eastAsia="en-IN"/>
+          <w14:ligatures w14:val="none"/>
+        </w:rPr>
+        <w:t>isAlive</w:t>
+      </w:r>
+      <w:proofErr w:type="spellEnd"/>
+      <w:r>
+        <w:rPr>
+          <w:rFonts w:ascii="Consolas" w:eastAsia="Times New Roman" w:hAnsi="Consolas" w:cs="Times New Roman"/>
+          <w:color w:val="E1E4E8"/>
+          <w:kern w:val="0"/>
+          <w:sz w:val="20"/>
+          <w:szCs w:val="20"/>
+          <w:lang w:eastAsia="en-IN"/>
+          <w14:ligatures w14:val="none"/>
+        </w:rPr>
+        <w:t>());</w:t>
+      </w:r>
+    </w:p>
+    <w:p>
+      <w:pPr>
+        <w:shd w:val="clear" w:color="auto" w:fill="24292E"/>
+        <w:spacing w:after="0" w:line="420" w:lineRule="atLeast"/>
+        <w:rPr>
+          <w:rFonts w:ascii="Consolas" w:eastAsia="Times New Roman" w:hAnsi="Consolas" w:cs="Times New Roman"/>
+          <w:color w:val="E1E4E8"/>
+          <w:kern w:val="0"/>
+          <w:sz w:val="20"/>
+          <w:szCs w:val="20"/>
+          <w:lang w:eastAsia="en-IN"/>
+          <w14:ligatures w14:val="none"/>
+        </w:rPr>
+      </w:pPr>
+      <w:r>
+        <w:rPr>
+          <w:rFonts w:ascii="Consolas" w:eastAsia="Times New Roman" w:hAnsi="Consolas" w:cs="Times New Roman"/>
+          <w:color w:val="E1E4E8"/>
+          <w:kern w:val="0"/>
+          <w:sz w:val="20"/>
+          <w:szCs w:val="20"/>
+          <w:lang w:eastAsia="en-IN"/>
+          <w14:ligatures w14:val="none"/>
+        </w:rPr>
+        <w:t xml:space="preserve">        </w:t>
+      </w:r>
+      <w:proofErr w:type="spellStart"/>
+      <w:r>
+        <w:rPr>
+          <w:rFonts w:ascii="Consolas" w:eastAsia="Times New Roman" w:hAnsi="Consolas" w:cs="Times New Roman"/>
+          <w:color w:val="E1E4E8"/>
+          <w:kern w:val="0"/>
+          <w:sz w:val="20"/>
+          <w:szCs w:val="20"/>
+          <w:lang w:eastAsia="en-IN"/>
+          <w14:ligatures w14:val="none"/>
+        </w:rPr>
+        <w:t>al.</w:t>
+      </w:r>
+      <w:r>
+        <w:rPr>
+          <w:rFonts w:ascii="Consolas" w:eastAsia="Times New Roman" w:hAnsi="Consolas" w:cs="Times New Roman"/>
+          <w:color w:val="B392F0"/>
+          <w:kern w:val="0"/>
+          <w:sz w:val="20"/>
+          <w:szCs w:val="20"/>
+          <w:lang w:eastAsia="en-IN"/>
+          <w14:ligatures w14:val="none"/>
+        </w:rPr>
+        <w:t>start</w:t>
+      </w:r>
+      <w:proofErr w:type="spellEnd"/>
+      <w:r>
+        <w:rPr>
+          <w:rFonts w:ascii="Consolas" w:eastAsia="Times New Roman" w:hAnsi="Consolas" w:cs="Times New Roman"/>
+          <w:color w:val="E1E4E8"/>
+          <w:kern w:val="0"/>
+          <w:sz w:val="20"/>
+          <w:szCs w:val="20"/>
+          <w:lang w:eastAsia="en-IN"/>
+          <w14:ligatures w14:val="none"/>
+        </w:rPr>
+        <w:t>();</w:t>
+      </w:r>
+    </w:p>
+    <w:p>
+      <w:pPr>
+        <w:shd w:val="clear" w:color="auto" w:fill="24292E"/>
+        <w:spacing w:after="0" w:line="420" w:lineRule="atLeast"/>
+        <w:rPr>
+          <w:rFonts w:ascii="Consolas" w:eastAsia="Times New Roman" w:hAnsi="Consolas" w:cs="Times New Roman"/>
+          <w:color w:val="E1E4E8"/>
+          <w:kern w:val="0"/>
+          <w:sz w:val="20"/>
+          <w:szCs w:val="20"/>
+          <w:lang w:eastAsia="en-IN"/>
+          <w14:ligatures w14:val="none"/>
+        </w:rPr>
+      </w:pPr>
+      <w:r>
+        <w:rPr>
+          <w:rFonts w:ascii="Consolas" w:eastAsia="Times New Roman" w:hAnsi="Consolas" w:cs="Times New Roman"/>
+          <w:color w:val="E1E4E8"/>
+          <w:kern w:val="0"/>
+          <w:sz w:val="20"/>
+          <w:szCs w:val="20"/>
+          <w:lang w:eastAsia="en-IN"/>
+          <w14:ligatures w14:val="none"/>
+        </w:rPr>
+        <w:t xml:space="preserve">        </w:t>
+      </w:r>
+      <w:proofErr w:type="spellStart"/>
+      <w:r>
+        <w:rPr>
+          <w:rFonts w:ascii="Consolas" w:eastAsia="Times New Roman" w:hAnsi="Consolas" w:cs="Times New Roman"/>
+          <w:color w:val="B392F0"/>
+          <w:kern w:val="0"/>
+          <w:sz w:val="20"/>
+          <w:szCs w:val="20"/>
+          <w:lang w:eastAsia="en-IN"/>
+          <w14:ligatures w14:val="none"/>
+        </w:rPr>
+        <w:t>System</w:t>
+      </w:r>
+      <w:r>
+        <w:rPr>
+          <w:rFonts w:ascii="Consolas" w:eastAsia="Times New Roman" w:hAnsi="Consolas" w:cs="Times New Roman"/>
+          <w:color w:val="E1E4E8"/>
+          <w:kern w:val="0"/>
+          <w:sz w:val="20"/>
+          <w:szCs w:val="20"/>
+          <w:lang w:eastAsia="en-IN"/>
+          <w14:ligatures w14:val="none"/>
+        </w:rPr>
+        <w:t>.</w:t>
+      </w:r>
+      <w:r>
+        <w:rPr>
+          <w:rFonts w:ascii="Consolas" w:eastAsia="Times New Roman" w:hAnsi="Consolas" w:cs="Times New Roman"/>
+          <w:color w:val="79B8FF"/>
+          <w:kern w:val="0"/>
+          <w:sz w:val="20"/>
+          <w:szCs w:val="20"/>
+          <w:lang w:eastAsia="en-IN"/>
+          <w14:ligatures w14:val="none"/>
+        </w:rPr>
+        <w:t>out</w:t>
+      </w:r>
+      <w:r>
+        <w:rPr>
+          <w:rFonts w:ascii="Consolas" w:eastAsia="Times New Roman" w:hAnsi="Consolas" w:cs="Times New Roman"/>
+          <w:color w:val="E1E4E8"/>
+          <w:kern w:val="0"/>
+          <w:sz w:val="20"/>
+          <w:szCs w:val="20"/>
+          <w:lang w:eastAsia="en-IN"/>
+          <w14:ligatures w14:val="none"/>
+        </w:rPr>
+        <w:t>.</w:t>
+      </w:r>
+      <w:r>
+        <w:rPr>
+          <w:rFonts w:ascii="Consolas" w:eastAsia="Times New Roman" w:hAnsi="Consolas" w:cs="Times New Roman"/>
+          <w:color w:val="B392F0"/>
+          <w:kern w:val="0"/>
+          <w:sz w:val="20"/>
+          <w:szCs w:val="20"/>
+          <w:lang w:eastAsia="en-IN"/>
+          <w14:ligatures w14:val="none"/>
+        </w:rPr>
+        <w:t>println</w:t>
+      </w:r>
+      <w:proofErr w:type="spellEnd"/>
+      <w:r>
+        <w:rPr>
+          <w:rFonts w:ascii="Consolas" w:eastAsia="Times New Roman" w:hAnsi="Consolas" w:cs="Times New Roman"/>
+          <w:color w:val="E1E4E8"/>
+          <w:kern w:val="0"/>
+          <w:sz w:val="20"/>
+          <w:szCs w:val="20"/>
+          <w:lang w:eastAsia="en-IN"/>
+          <w14:ligatures w14:val="none"/>
+        </w:rPr>
+        <w:t>(</w:t>
+      </w:r>
+      <w:r>
+        <w:rPr>
+          <w:rFonts w:ascii="Consolas" w:eastAsia="Times New Roman" w:hAnsi="Consolas" w:cs="Times New Roman"/>
+          <w:color w:val="9ECBFF"/>
+          <w:kern w:val="0"/>
+          <w:sz w:val="20"/>
+          <w:szCs w:val="20"/>
+          <w:lang w:eastAsia="en-IN"/>
+          <w14:ligatures w14:val="none"/>
+        </w:rPr>
+        <w:t>"During Run:"</w:t>
+      </w:r>
+      <w:r>
+        <w:rPr>
+          <w:rFonts w:ascii="Consolas" w:eastAsia="Times New Roman" w:hAnsi="Consolas" w:cs="Times New Roman"/>
+          <w:color w:val="F97583"/>
+          <w:kern w:val="0"/>
+          <w:sz w:val="20"/>
+          <w:szCs w:val="20"/>
+          <w:lang w:eastAsia="en-IN"/>
+          <w14:ligatures w14:val="none"/>
+        </w:rPr>
+        <w:t>+</w:t>
+      </w:r>
+      <w:r>
+        <w:rPr>
+          <w:rFonts w:ascii="Consolas" w:eastAsia="Times New Roman" w:hAnsi="Consolas" w:cs="Times New Roman"/>
+          <w:color w:val="E1E4E8"/>
+          <w:kern w:val="0"/>
+          <w:sz w:val="20"/>
+          <w:szCs w:val="20"/>
+          <w:lang w:eastAsia="en-IN"/>
+          <w14:ligatures w14:val="none"/>
+        </w:rPr>
+        <w:t xml:space="preserve"> </w:t>
+      </w:r>
+      <w:proofErr w:type="spellStart"/>
+      <w:r>
+        <w:rPr>
+          <w:rFonts w:ascii="Consolas" w:eastAsia="Times New Roman" w:hAnsi="Consolas" w:cs="Times New Roman"/>
+          <w:color w:val="E1E4E8"/>
+          <w:kern w:val="0"/>
+          <w:sz w:val="20"/>
+          <w:szCs w:val="20"/>
+          <w:lang w:eastAsia="en-IN"/>
+          <w14:ligatures w14:val="none"/>
+        </w:rPr>
+        <w:t>al.</w:t>
+      </w:r>
+      <w:r>
+        <w:rPr>
+          <w:rFonts w:ascii="Consolas" w:eastAsia="Times New Roman" w:hAnsi="Consolas" w:cs="Times New Roman"/>
+          <w:color w:val="B392F0"/>
+          <w:kern w:val="0"/>
+          <w:sz w:val="20"/>
+          <w:szCs w:val="20"/>
+          <w:lang w:eastAsia="en-IN"/>
+          <w14:ligatures w14:val="none"/>
+        </w:rPr>
+        <w:t>isAlive</w:t>
+      </w:r>
+      <w:proofErr w:type="spellEnd"/>
+      <w:r>
+        <w:rPr>
+          <w:rFonts w:ascii="Consolas" w:eastAsia="Times New Roman" w:hAnsi="Consolas" w:cs="Times New Roman"/>
+          <w:color w:val="E1E4E8"/>
+          <w:kern w:val="0"/>
+          <w:sz w:val="20"/>
+          <w:szCs w:val="20"/>
+          <w:lang w:eastAsia="en-IN"/>
+          <w14:ligatures w14:val="none"/>
+        </w:rPr>
+        <w:t>());</w:t>
+      </w:r>
+    </w:p>
+    <w:p>
+      <w:pPr>
+        <w:shd w:val="clear" w:color="auto" w:fill="24292E"/>
+        <w:spacing w:after="0" w:line="420" w:lineRule="atLeast"/>
+        <w:rPr>
+          <w:rFonts w:ascii="Consolas" w:eastAsia="Times New Roman" w:hAnsi="Consolas" w:cs="Times New Roman"/>
+          <w:color w:val="E1E4E8"/>
+          <w:kern w:val="0"/>
+          <w:sz w:val="20"/>
+          <w:szCs w:val="20"/>
+          <w:lang w:eastAsia="en-IN"/>
+          <w14:ligatures w14:val="none"/>
+        </w:rPr>
+      </w:pPr>
+      <w:r>
+        <w:rPr>
+          <w:rFonts w:ascii="Consolas" w:eastAsia="Times New Roman" w:hAnsi="Consolas" w:cs="Times New Roman"/>
+          <w:color w:val="E1E4E8"/>
+          <w:kern w:val="0"/>
+          <w:sz w:val="20"/>
+          <w:szCs w:val="20"/>
+          <w:lang w:eastAsia="en-IN"/>
+          <w14:ligatures w14:val="none"/>
+        </w:rPr>
+        <w:t xml:space="preserve">        </w:t>
+      </w:r>
+      <w:r>
+        <w:rPr>
+          <w:rFonts w:ascii="Consolas" w:eastAsia="Times New Roman" w:hAnsi="Consolas" w:cs="Times New Roman"/>
+          <w:color w:val="6A737D"/>
+          <w:kern w:val="0"/>
+          <w:sz w:val="20"/>
+          <w:szCs w:val="20"/>
+          <w:lang w:eastAsia="en-IN"/>
+          <w14:ligatures w14:val="none"/>
+        </w:rPr>
+        <w:t xml:space="preserve">// </w:t>
+      </w:r>
+      <w:proofErr w:type="spellStart"/>
+      <w:r>
+        <w:rPr>
+          <w:rFonts w:ascii="Consolas" w:eastAsia="Times New Roman" w:hAnsi="Consolas" w:cs="Times New Roman"/>
+          <w:color w:val="6A737D"/>
+          <w:kern w:val="0"/>
+          <w:sz w:val="20"/>
+          <w:szCs w:val="20"/>
+          <w:lang w:eastAsia="en-IN"/>
+          <w14:ligatures w14:val="none"/>
+        </w:rPr>
+        <w:t>System.out.println</w:t>
+      </w:r>
+      <w:proofErr w:type="spellEnd"/>
+      <w:r>
+        <w:rPr>
+          <w:rFonts w:ascii="Consolas" w:eastAsia="Times New Roman" w:hAnsi="Consolas" w:cs="Times New Roman"/>
+          <w:color w:val="6A737D"/>
+          <w:kern w:val="0"/>
+          <w:sz w:val="20"/>
+          <w:szCs w:val="20"/>
+          <w:lang w:eastAsia="en-IN"/>
+          <w14:ligatures w14:val="none"/>
+        </w:rPr>
+        <w:t xml:space="preserve">("After Running:"+ </w:t>
+      </w:r>
+      <w:proofErr w:type="spellStart"/>
+      <w:r>
+        <w:rPr>
+          <w:rFonts w:ascii="Consolas" w:eastAsia="Times New Roman" w:hAnsi="Consolas" w:cs="Times New Roman"/>
+          <w:color w:val="6A737D"/>
+          <w:kern w:val="0"/>
+          <w:sz w:val="20"/>
+          <w:szCs w:val="20"/>
+          <w:lang w:eastAsia="en-IN"/>
+          <w14:ligatures w14:val="none"/>
+        </w:rPr>
+        <w:t>al.isAlive</w:t>
+      </w:r>
+      <w:proofErr w:type="spellEnd"/>
+      <w:r>
+        <w:rPr>
+          <w:rFonts w:ascii="Consolas" w:eastAsia="Times New Roman" w:hAnsi="Consolas" w:cs="Times New Roman"/>
+          <w:color w:val="6A737D"/>
+          <w:kern w:val="0"/>
+          <w:sz w:val="20"/>
+          <w:szCs w:val="20"/>
+          <w:lang w:eastAsia="en-IN"/>
+          <w14:ligatures w14:val="none"/>
+        </w:rPr>
+        <w:t>());</w:t>
+      </w:r>
+    </w:p>
+    <w:p>
+      <w:pPr>
+        <w:shd w:val="clear" w:color="auto" w:fill="24292E"/>
+        <w:spacing w:after="0" w:line="420" w:lineRule="atLeast"/>
+        <w:rPr>
+          <w:rFonts w:ascii="Consolas" w:eastAsia="Times New Roman" w:hAnsi="Consolas" w:cs="Times New Roman"/>
+          <w:color w:val="E1E4E8"/>
+          <w:kern w:val="0"/>
+          <w:sz w:val="20"/>
+          <w:szCs w:val="20"/>
+          <w:lang w:eastAsia="en-IN"/>
+          <w14:ligatures w14:val="none"/>
+        </w:rPr>
+      </w:pPr>
+    </w:p>
+    <w:p>
+      <w:pPr>
+        <w:shd w:val="clear" w:color="auto" w:fill="24292E"/>
+        <w:spacing w:after="0" w:line="420" w:lineRule="atLeast"/>
+        <w:rPr>
+          <w:rFonts w:ascii="Consolas" w:eastAsia="Times New Roman" w:hAnsi="Consolas" w:cs="Times New Roman"/>
+          <w:color w:val="E1E4E8"/>
+          <w:kern w:val="0"/>
+          <w:sz w:val="20"/>
+          <w:szCs w:val="20"/>
+          <w:lang w:eastAsia="en-IN"/>
+          <w14:ligatures w14:val="none"/>
+        </w:rPr>
+      </w:pPr>
+      <w:r>
+        <w:rPr>
+          <w:rFonts w:ascii="Consolas" w:eastAsia="Times New Roman" w:hAnsi="Consolas" w:cs="Times New Roman"/>
+          <w:color w:val="E1E4E8"/>
+          <w:kern w:val="0"/>
+          <w:sz w:val="20"/>
+          <w:szCs w:val="20"/>
+          <w:lang w:eastAsia="en-IN"/>
+          <w14:ligatures w14:val="none"/>
+        </w:rPr>
+        <w:t>    }</w:t>
+      </w:r>
+    </w:p>
+    <w:p>
+      <w:pPr>
+        <w:shd w:val="clear" w:color="auto" w:fill="24292E"/>
+        <w:spacing w:after="0" w:line="420" w:lineRule="atLeast"/>
+        <w:rPr>
+          <w:rFonts w:ascii="Consolas" w:eastAsia="Times New Roman" w:hAnsi="Consolas" w:cs="Times New Roman"/>
+          <w:color w:val="E1E4E8"/>
+          <w:kern w:val="0"/>
+          <w:sz w:val="20"/>
+          <w:szCs w:val="20"/>
+          <w:lang w:eastAsia="en-IN"/>
+          <w14:ligatures w14:val="none"/>
+        </w:rPr>
+      </w:pPr>
+      <w:r>
+        <w:rPr>
+          <w:rFonts w:ascii="Consolas" w:eastAsia="Times New Roman" w:hAnsi="Consolas" w:cs="Times New Roman"/>
+          <w:color w:val="E1E4E8"/>
+          <w:kern w:val="0"/>
+          <w:sz w:val="20"/>
+          <w:szCs w:val="20"/>
+          <w:lang w:eastAsia="en-IN"/>
+          <w14:ligatures w14:val="none"/>
+        </w:rPr>
+        <w:t>}</w:t>
+      </w:r>
+    </w:p>
+    <w:p>
+      <w:pPr>
+        <w:shd w:val="clear" w:color="auto" w:fill="24292E"/>
+        <w:spacing w:after="0" w:line="420" w:lineRule="atLeast"/>
+        <w:rPr>
+          <w:rFonts w:ascii="Consolas" w:eastAsia="Times New Roman" w:hAnsi="Consolas" w:cs="Times New Roman"/>
+          <w:color w:val="E1E4E8"/>
+          <w:kern w:val="0"/>
+          <w:sz w:val="31"/>
+          <w:szCs w:val="31"/>
+          <w:lang w:eastAsia="en-IN"/>
+          <w14:ligatures w14:val="none"/>
+        </w:rPr>
+      </w:pPr>
+      <w:r>
+        <w:rPr>
+          <w:rFonts w:ascii="Consolas" w:eastAsia="Times New Roman" w:hAnsi="Consolas" w:cs="Times New Roman"/>
+          <w:color w:val="E1E4E8"/>
+          <w:kern w:val="0"/>
+          <w:sz w:val="31"/>
+          <w:szCs w:val="31"/>
+          <w:lang w:eastAsia="en-IN"/>
+          <w14:ligatures w14:val="none"/>
+        </w:rPr>
+        <w:drawing>
+          <wp:inline distT="0" distB="0" distL="0" distR="0" wp14:anchorId="374A1F77" wp14:editId="1D44C358">
+            <wp:extent cx="5757062" cy="1461183"/>
+            <wp:effectExtent l="0" t="0" r="0" b="5715"/>
+            <wp:docPr id="611469425" name="Picture 1"/>
+            <wp:cNvGraphicFramePr>
+              <a:graphicFrameLocks xmlns:a="http://schemas.openxmlformats.org/drawingml/2006/main" noChangeAspect="1"/>
+            </wp:cNvGraphicFramePr>
+            <a:graphic xmlns:a="http://schemas.openxmlformats.org/drawingml/2006/main">
+              <a:graphicData uri="http://schemas.openxmlformats.org/drawingml/2006/picture">
+                <pic:pic xmlns:pic="http://schemas.openxmlformats.org/drawingml/2006/picture">
+                  <pic:nvPicPr>
+                    <pic:cNvPr id="611469425" name=""/>
+                    <pic:cNvPicPr/>
+                  </pic:nvPicPr>
+                  <pic:blipFill>
+                    <a:blip r:embed="rId25"/>
+                    <a:stretch>
+                      <a:fillRect/>
+                    </a:stretch>
+                  </pic:blipFill>
+                  <pic:spPr>
+                    <a:xfrm>
+                      <a:off x="0" y="0"/>
+                      <a:ext cx="5823012" cy="1477922"/>
+                    </a:xfrm>
+                    <a:prstGeom prst="rect">
+                      <a:avLst/>
+                    </a:prstGeom>
+                  </pic:spPr>
+                </pic:pic>
+              </a:graphicData>
+            </a:graphic>
+          </wp:inline>
+        </w:drawing>
+      </w:r>
     </w:p>
     <w:p>
       <w:pPr>
@@ -3131,8 +4695,224 @@
         <w:ind w:left="0"/>
         <w:rPr>
           <w:rFonts w:ascii="Abadi" w:hAnsi="Abadi"/>
-          <w:sz w:val="40"/>
-          <w:szCs w:val="40"/>
+          <w:sz w:val="18"/>
+          <w:szCs w:val="18"/>
+          <w:lang w:val="en-GB"/>
+        </w:rPr>
+      </w:pPr>
+    </w:p>
+    <w:p>
+      <w:pPr>
+        <w:pStyle w:val="ListParagraph"/>
+        <w:tabs>
+          <w:tab w:val="right" w:pos="9026"/>
+        </w:tabs>
+        <w:ind w:left="0"/>
+        <w:rPr>
+          <w:rFonts w:ascii="Abadi" w:hAnsi="Abadi"/>
+          <w:sz w:val="18"/>
+          <w:szCs w:val="18"/>
+          <w:lang w:val="en-GB"/>
+        </w:rPr>
+      </w:pPr>
+    </w:p>
+    <w:p>
+      <w:pPr>
+        <w:pStyle w:val="ListParagraph"/>
+        <w:tabs>
+          <w:tab w:val="right" w:pos="9026"/>
+        </w:tabs>
+        <w:ind w:left="0"/>
+        <w:rPr>
+          <w:rFonts w:ascii="Abadi" w:hAnsi="Abadi"/>
+          <w:sz w:val="32"/>
+          <w:szCs w:val="32"/>
+          <w:lang w:val="en-GB"/>
+        </w:rPr>
+      </w:pPr>
+      <w:r>
+        <w:rPr>
+          <w:rFonts w:ascii="Abadi" w:hAnsi="Abadi"/>
+          <w:sz w:val="32"/>
+          <w:szCs w:val="32"/>
+          <w:lang w:val="en-GB"/>
+        </w:rPr>
+        <w:t xml:space="preserve">Package </w:t>
+      </w:r>
+      <w:r>
+        <w:rPr>
+          <w:rFonts w:ascii="Abadi" w:hAnsi="Abadi"/>
+          <w:sz w:val="32"/>
+          <w:szCs w:val="32"/>
+          <w:lang w:val="en-GB"/>
+        </w:rPr>
+        <w:sym w:font="Wingdings" w:char="F0E0"/>
+      </w:r>
+      <w:r>
+        <w:rPr>
+          <w:rFonts w:ascii="Abadi" w:hAnsi="Abadi"/>
+          <w:sz w:val="32"/>
+          <w:szCs w:val="32"/>
+          <w:lang w:val="en-GB"/>
+        </w:rPr>
+        <w:t xml:space="preserve"> java.util.*</w:t>
+      </w:r>
+    </w:p>
+    <w:p>
+      <w:pPr>
+        <w:pStyle w:val="ListParagraph"/>
+        <w:numPr>
+          <w:ilvl w:val="0"/>
+          <w:numId w:val="10"/>
+        </w:numPr>
+        <w:tabs>
+          <w:tab w:val="right" w:pos="9026"/>
+        </w:tabs>
+        <w:rPr>
+          <w:rFonts w:ascii="Abadi" w:hAnsi="Abadi"/>
+          <w:sz w:val="32"/>
+          <w:szCs w:val="32"/>
+          <w:lang w:val="en-GB"/>
+        </w:rPr>
+      </w:pPr>
+      <w:proofErr w:type="spellStart"/>
+      <w:r>
+        <w:rPr>
+          <w:rFonts w:ascii="Abadi" w:hAnsi="Abadi"/>
+          <w:sz w:val="32"/>
+          <w:szCs w:val="32"/>
+          <w:lang w:val="en-GB"/>
+        </w:rPr>
+        <w:t>Calender</w:t>
+      </w:r>
+      <w:proofErr w:type="spellEnd"/>
+      <w:r>
+        <w:rPr>
+          <w:rFonts w:ascii="Abadi" w:hAnsi="Abadi"/>
+          <w:sz w:val="32"/>
+          <w:szCs w:val="32"/>
+          <w:lang w:val="en-GB"/>
+        </w:rPr>
+        <w:t xml:space="preserve"> class</w:t>
+      </w:r>
+    </w:p>
+    <w:p>
+      <w:pPr>
+        <w:pStyle w:val="ListParagraph"/>
+        <w:numPr>
+          <w:ilvl w:val="0"/>
+          <w:numId w:val="10"/>
+        </w:numPr>
+        <w:tabs>
+          <w:tab w:val="right" w:pos="9026"/>
+        </w:tabs>
+        <w:rPr>
+          <w:rFonts w:ascii="Abadi" w:hAnsi="Abadi"/>
+          <w:sz w:val="32"/>
+          <w:szCs w:val="32"/>
+          <w:lang w:val="en-GB"/>
+        </w:rPr>
+      </w:pPr>
+      <w:r>
+        <w:rPr>
+          <w:rFonts w:ascii="Abadi" w:hAnsi="Abadi"/>
+          <w:sz w:val="32"/>
+          <w:szCs w:val="32"/>
+          <w:lang w:val="en-GB"/>
+        </w:rPr>
+        <w:t>Date class</w:t>
+      </w:r>
+    </w:p>
+    <w:p>
+      <w:pPr>
+        <w:pStyle w:val="ListParagraph"/>
+        <w:numPr>
+          <w:ilvl w:val="0"/>
+          <w:numId w:val="10"/>
+        </w:numPr>
+        <w:tabs>
+          <w:tab w:val="right" w:pos="9026"/>
+        </w:tabs>
+        <w:rPr>
+          <w:rFonts w:ascii="Abadi" w:hAnsi="Abadi"/>
+          <w:sz w:val="32"/>
+          <w:szCs w:val="32"/>
+          <w:lang w:val="en-GB"/>
+        </w:rPr>
+      </w:pPr>
+      <w:proofErr w:type="spellStart"/>
+      <w:r>
+        <w:rPr>
+          <w:rFonts w:ascii="Abadi" w:hAnsi="Abadi"/>
+          <w:sz w:val="32"/>
+          <w:szCs w:val="32"/>
+          <w:lang w:val="en-GB"/>
+        </w:rPr>
+        <w:t>j</w:t>
+      </w:r>
+      <w:r>
+        <w:rPr>
+          <w:rFonts w:ascii="Abadi" w:hAnsi="Abadi"/>
+          <w:sz w:val="32"/>
+          <w:szCs w:val="32"/>
+          <w:lang w:val="en-GB"/>
+        </w:rPr>
+        <w:t>ava.time.LocalTime</w:t>
+      </w:r>
+      <w:proofErr w:type="spellEnd"/>
+    </w:p>
+    <w:p>
+      <w:pPr>
+        <w:pStyle w:val="ListParagraph"/>
+        <w:numPr>
+          <w:ilvl w:val="0"/>
+          <w:numId w:val="10"/>
+        </w:numPr>
+        <w:tabs>
+          <w:tab w:val="right" w:pos="9026"/>
+        </w:tabs>
+        <w:rPr>
+          <w:rFonts w:ascii="Abadi" w:hAnsi="Abadi"/>
+          <w:sz w:val="32"/>
+          <w:szCs w:val="32"/>
+          <w:lang w:val="en-GB"/>
+        </w:rPr>
+      </w:pPr>
+      <w:proofErr w:type="spellStart"/>
+      <w:r>
+        <w:rPr>
+          <w:rFonts w:ascii="Abadi" w:hAnsi="Abadi"/>
+          <w:sz w:val="32"/>
+          <w:szCs w:val="32"/>
+          <w:lang w:val="en-GB"/>
+        </w:rPr>
+        <w:t>java.time.Local</w:t>
+      </w:r>
+      <w:r>
+        <w:rPr>
+          <w:rFonts w:ascii="Abadi" w:hAnsi="Abadi"/>
+          <w:sz w:val="32"/>
+          <w:szCs w:val="32"/>
+          <w:lang w:val="en-GB"/>
+        </w:rPr>
+        <w:t>Date</w:t>
+      </w:r>
+      <w:proofErr w:type="spellEnd"/>
+    </w:p>
+    <w:p>
+      <w:pPr>
+        <w:pStyle w:val="ListParagraph"/>
+        <w:numPr>
+          <w:ilvl w:val="0"/>
+          <w:numId w:val="10"/>
+        </w:numPr>
+        <w:tabs>
+          <w:tab w:val="right" w:pos="9026"/>
+        </w:tabs>
+        <w:rPr>
+          <w:rFonts w:ascii="Abadi" w:hAnsi="Abadi"/>
+          <w:sz w:val="32"/>
+          <w:szCs w:val="32"/>
           <w:lang w:val="en-GB"/>
         </w:rPr>
       </w:pPr>
@@ -3236,6 +5016,232 @@
     </w:lvl>
   </w:abstractNum>
   <w:abstractNum w:abstractNumId="1" w15:restartNumberingAfterBreak="0">
+    <w:nsid w:val="26151B4E"/>
+    <w:multiLevelType w:val="hybridMultilevel"/>
+    <w:tmpl w:val="523883CA"/>
+    <w:lvl w:ilvl="0" w:tplc="40090001">
+      <w:start w:val="1"/>
+      <w:numFmt w:val="bullet"/>
+      <w:lvlText w:val=""/>
+      <w:lvlJc w:val="left"/>
+      <w:pPr>
+        <w:ind w:left="720" w:hanging="360"/>
+      </w:pPr>
+      <w:rPr>
+        <w:rFonts w:ascii="Symbol" w:hAnsi="Symbol" w:hint="default"/>
+      </w:rPr>
+    </w:lvl>
+    <w:lvl w:ilvl="1" w:tplc="40090003" w:tentative="1">
+      <w:start w:val="1"/>
+      <w:numFmt w:val="bullet"/>
+      <w:lvlText w:val="o"/>
+      <w:lvlJc w:val="left"/>
+      <w:pPr>
+        <w:ind w:left="1440" w:hanging="360"/>
+      </w:pPr>
+      <w:rPr>
+        <w:rFonts w:ascii="Courier New" w:hAnsi="Courier New" w:cs="Courier New" w:hint="default"/>
+      </w:rPr>
+    </w:lvl>
+    <w:lvl w:ilvl="2" w:tplc="40090005" w:tentative="1">
+      <w:start w:val="1"/>
+      <w:numFmt w:val="bullet"/>
+      <w:lvlText w:val=""/>
+      <w:lvlJc w:val="left"/>
+      <w:pPr>
+        <w:ind w:left="2160" w:hanging="360"/>
+      </w:pPr>
+      <w:rPr>
+        <w:rFonts w:ascii="Wingdings" w:hAnsi="Wingdings" w:hint="default"/>
+      </w:rPr>
+    </w:lvl>
+    <w:lvl w:ilvl="3" w:tplc="40090001" w:tentative="1">
+      <w:start w:val="1"/>
+      <w:numFmt w:val="bullet"/>
+      <w:lvlText w:val=""/>
+      <w:lvlJc w:val="left"/>
+      <w:pPr>
+        <w:ind w:left="2880" w:hanging="360"/>
+      </w:pPr>
+      <w:rPr>
+        <w:rFonts w:ascii="Symbol" w:hAnsi="Symbol" w:hint="default"/>
+      </w:rPr>
+    </w:lvl>
+    <w:lvl w:ilvl="4" w:tplc="40090003" w:tentative="1">
+      <w:start w:val="1"/>
+      <w:numFmt w:val="bullet"/>
+      <w:lvlText w:val="o"/>
+      <w:lvlJc w:val="left"/>
+      <w:pPr>
+        <w:ind w:left="3600" w:hanging="360"/>
+      </w:pPr>
+      <w:rPr>
+        <w:rFonts w:ascii="Courier New" w:hAnsi="Courier New" w:cs="Courier New" w:hint="default"/>
+      </w:rPr>
+    </w:lvl>
+    <w:lvl w:ilvl="5" w:tplc="40090005" w:tentative="1">
+      <w:start w:val="1"/>
+      <w:numFmt w:val="bullet"/>
+      <w:lvlText w:val=""/>
+      <w:lvlJc w:val="left"/>
+      <w:pPr>
+        <w:ind w:left="4320" w:hanging="360"/>
+      </w:pPr>
+      <w:rPr>
+        <w:rFonts w:ascii="Wingdings" w:hAnsi="Wingdings" w:hint="default"/>
+      </w:rPr>
+    </w:lvl>
+    <w:lvl w:ilvl="6" w:tplc="40090001" w:tentative="1">
+      <w:start w:val="1"/>
+      <w:numFmt w:val="bullet"/>
+      <w:lvlText w:val=""/>
+      <w:lvlJc w:val="left"/>
+      <w:pPr>
+        <w:ind w:left="5040" w:hanging="360"/>
+      </w:pPr>
+      <w:rPr>
+        <w:rFonts w:ascii="Symbol" w:hAnsi="Symbol" w:hint="default"/>
+      </w:rPr>
+    </w:lvl>
+    <w:lvl w:ilvl="7" w:tplc="40090003" w:tentative="1">
+      <w:start w:val="1"/>
+      <w:numFmt w:val="bullet"/>
+      <w:lvlText w:val="o"/>
+      <w:lvlJc w:val="left"/>
+      <w:pPr>
+        <w:ind w:left="5760" w:hanging="360"/>
+      </w:pPr>
+      <w:rPr>
+        <w:rFonts w:ascii="Courier New" w:hAnsi="Courier New" w:cs="Courier New" w:hint="default"/>
+      </w:rPr>
+    </w:lvl>
+    <w:lvl w:ilvl="8" w:tplc="40090005" w:tentative="1">
+      <w:start w:val="1"/>
+      <w:numFmt w:val="bullet"/>
+      <w:lvlText w:val=""/>
+      <w:lvlJc w:val="left"/>
+      <w:pPr>
+        <w:ind w:left="6480" w:hanging="360"/>
+      </w:pPr>
+      <w:rPr>
+        <w:rFonts w:ascii="Wingdings" w:hAnsi="Wingdings" w:hint="default"/>
+      </w:rPr>
+    </w:lvl>
+  </w:abstractNum>
+  <w:abstractNum w:abstractNumId="2" w15:restartNumberingAfterBreak="0">
+    <w:nsid w:val="292D5025"/>
+    <w:multiLevelType w:val="hybridMultilevel"/>
+    <w:tmpl w:val="E72AE3E6"/>
+    <w:lvl w:ilvl="0" w:tplc="40090001">
+      <w:start w:val="1"/>
+      <w:numFmt w:val="bullet"/>
+      <w:lvlText w:val=""/>
+      <w:lvlJc w:val="left"/>
+      <w:pPr>
+        <w:ind w:left="720" w:hanging="360"/>
+      </w:pPr>
+      <w:rPr>
+        <w:rFonts w:ascii="Symbol" w:hAnsi="Symbol" w:hint="default"/>
+      </w:rPr>
+    </w:lvl>
+    <w:lvl w:ilvl="1" w:tplc="40090003" w:tentative="1">
+      <w:start w:val="1"/>
+      <w:numFmt w:val="bullet"/>
+      <w:lvlText w:val="o"/>
+      <w:lvlJc w:val="left"/>
+      <w:pPr>
+        <w:ind w:left="1440" w:hanging="360"/>
+      </w:pPr>
+      <w:rPr>
+        <w:rFonts w:ascii="Courier New" w:hAnsi="Courier New" w:cs="Courier New" w:hint="default"/>
+      </w:rPr>
+    </w:lvl>
+    <w:lvl w:ilvl="2" w:tplc="40090005" w:tentative="1">
+      <w:start w:val="1"/>
+      <w:numFmt w:val="bullet"/>
+      <w:lvlText w:val=""/>
+      <w:lvlJc w:val="left"/>
+      <w:pPr>
+        <w:ind w:left="2160" w:hanging="360"/>
+      </w:pPr>
+      <w:rPr>
+        <w:rFonts w:ascii="Wingdings" w:hAnsi="Wingdings" w:hint="default"/>
+      </w:rPr>
+    </w:lvl>
+    <w:lvl w:ilvl="3" w:tplc="40090001" w:tentative="1">
+      <w:start w:val="1"/>
+      <w:numFmt w:val="bullet"/>
+      <w:lvlText w:val=""/>
+      <w:lvlJc w:val="left"/>
+      <w:pPr>
+        <w:ind w:left="2880" w:hanging="360"/>
+      </w:pPr>
+      <w:rPr>
+        <w:rFonts w:ascii="Symbol" w:hAnsi="Symbol" w:hint="default"/>
+      </w:rPr>
+    </w:lvl>
+    <w:lvl w:ilvl="4" w:tplc="40090003" w:tentative="1">
+      <w:start w:val="1"/>
+      <w:numFmt w:val="bullet"/>
+      <w:lvlText w:val="o"/>
+      <w:lvlJc w:val="left"/>
+      <w:pPr>
+        <w:ind w:left="3600" w:hanging="360"/>
+      </w:pPr>
+      <w:rPr>
+        <w:rFonts w:ascii="Courier New" w:hAnsi="Courier New" w:cs="Courier New" w:hint="default"/>
+      </w:rPr>
+    </w:lvl>
+    <w:lvl w:ilvl="5" w:tplc="40090005" w:tentative="1">
+      <w:start w:val="1"/>
+      <w:numFmt w:val="bullet"/>
+      <w:lvlText w:val=""/>
+      <w:lvlJc w:val="left"/>
+      <w:pPr>
+        <w:ind w:left="4320" w:hanging="360"/>
+      </w:pPr>
+      <w:rPr>
+        <w:rFonts w:ascii="Wingdings" w:hAnsi="Wingdings" w:hint="default"/>
+      </w:rPr>
+    </w:lvl>
+    <w:lvl w:ilvl="6" w:tplc="40090001" w:tentative="1">
+      <w:start w:val="1"/>
+      <w:numFmt w:val="bullet"/>
+      <w:lvlText w:val=""/>
+      <w:lvlJc w:val="left"/>
+      <w:pPr>
+        <w:ind w:left="5040" w:hanging="360"/>
+      </w:pPr>
+      <w:rPr>
+        <w:rFonts w:ascii="Symbol" w:hAnsi="Symbol" w:hint="default"/>
+      </w:rPr>
+    </w:lvl>
+    <w:lvl w:ilvl="7" w:tplc="40090003" w:tentative="1">
+      <w:start w:val="1"/>
+      <w:numFmt w:val="bullet"/>
+      <w:lvlText w:val="o"/>
+      <w:lvlJc w:val="left"/>
+      <w:pPr>
+        <w:ind w:left="5760" w:hanging="360"/>
+      </w:pPr>
+      <w:rPr>
+        <w:rFonts w:ascii="Courier New" w:hAnsi="Courier New" w:cs="Courier New" w:hint="default"/>
+      </w:rPr>
+    </w:lvl>
+    <w:lvl w:ilvl="8" w:tplc="40090005" w:tentative="1">
+      <w:start w:val="1"/>
+      <w:numFmt w:val="bullet"/>
+      <w:lvlText w:val=""/>
+      <w:lvlJc w:val="left"/>
+      <w:pPr>
+        <w:ind w:left="6480" w:hanging="360"/>
+      </w:pPr>
+      <w:rPr>
+        <w:rFonts w:ascii="Wingdings" w:hAnsi="Wingdings" w:hint="default"/>
+      </w:rPr>
+    </w:lvl>
+  </w:abstractNum>
+  <w:abstractNum w:abstractNumId="3" w15:restartNumberingAfterBreak="0">
     <w:nsid w:val="36FB6E0C"/>
     <w:multiLevelType w:val="hybridMultilevel"/>
     <w:tmpl w:val="860C1FF6"/>
@@ -3345,7 +5351,7 @@
       </w:rPr>
     </w:lvl>
   </w:abstractNum>
-  <w:abstractNum w:abstractNumId="2" w15:restartNumberingAfterBreak="0">
+  <w:abstractNum w:abstractNumId="4" w15:restartNumberingAfterBreak="0">
     <w:nsid w:val="3CA95AC4"/>
     <w:multiLevelType w:val="hybridMultilevel"/>
     <w:tmpl w:val="CA8ACF58"/>
@@ -3431,7 +5437,7 @@
       </w:pPr>
     </w:lvl>
   </w:abstractNum>
-  <w:abstractNum w:abstractNumId="3" w15:restartNumberingAfterBreak="0">
+  <w:abstractNum w:abstractNumId="5" w15:restartNumberingAfterBreak="0">
     <w:nsid w:val="42BC57A0"/>
     <w:multiLevelType w:val="hybridMultilevel"/>
     <w:tmpl w:val="8F5C67D6"/>
@@ -3544,10 +5550,10 @@
       </w:rPr>
     </w:lvl>
   </w:abstractNum>
-  <w:abstractNum w:abstractNumId="4" w15:restartNumberingAfterBreak="0">
+  <w:abstractNum w:abstractNumId="6" w15:restartNumberingAfterBreak="0">
     <w:nsid w:val="48E249AF"/>
     <w:multiLevelType w:val="hybridMultilevel"/>
-    <w:tmpl w:val="0A861A98"/>
+    <w:tmpl w:val="647690B6"/>
     <w:lvl w:ilvl="0" w:tplc="40090001">
       <w:start w:val="1"/>
       <w:numFmt w:val="bullet"/>
@@ -3657,7 +5663,7 @@
       </w:rPr>
     </w:lvl>
   </w:abstractNum>
-  <w:abstractNum w:abstractNumId="5" w15:restartNumberingAfterBreak="0">
+  <w:abstractNum w:abstractNumId="7" w15:restartNumberingAfterBreak="0">
     <w:nsid w:val="61693A73"/>
     <w:multiLevelType w:val="hybridMultilevel"/>
     <w:tmpl w:val="83283C20"/>
@@ -3770,7 +5776,7 @@
       </w:rPr>
     </w:lvl>
   </w:abstractNum>
-  <w:abstractNum w:abstractNumId="6" w15:restartNumberingAfterBreak="0">
+  <w:abstractNum w:abstractNumId="8" w15:restartNumberingAfterBreak="0">
     <w:nsid w:val="62E6627B"/>
     <w:multiLevelType w:val="hybridMultilevel"/>
     <w:tmpl w:val="0B1C7E6E"/>
@@ -3883,26 +5889,121 @@
       </w:rPr>
     </w:lvl>
   </w:abstractNum>
+  <w:abstractNum w:abstractNumId="9" w15:restartNumberingAfterBreak="0">
+    <w:nsid w:val="72657002"/>
+    <w:multiLevelType w:val="hybridMultilevel"/>
+    <w:tmpl w:val="94C4A9B8"/>
+    <w:lvl w:ilvl="0" w:tplc="4009000F">
+      <w:start w:val="1"/>
+      <w:numFmt w:val="decimal"/>
+      <w:lvlText w:val="%1."/>
+      <w:lvlJc w:val="left"/>
+      <w:pPr>
+        <w:ind w:left="720" w:hanging="360"/>
+      </w:pPr>
+    </w:lvl>
+    <w:lvl w:ilvl="1" w:tplc="40090019" w:tentative="1">
+      <w:start w:val="1"/>
+      <w:numFmt w:val="lowerLetter"/>
+      <w:lvlText w:val="%2."/>
+      <w:lvlJc w:val="left"/>
+      <w:pPr>
+        <w:ind w:left="1440" w:hanging="360"/>
+      </w:pPr>
+    </w:lvl>
+    <w:lvl w:ilvl="2" w:tplc="4009001B" w:tentative="1">
+      <w:start w:val="1"/>
+      <w:numFmt w:val="lowerRoman"/>
+      <w:lvlText w:val="%3."/>
+      <w:lvlJc w:val="right"/>
+      <w:pPr>
+        <w:ind w:left="2160" w:hanging="180"/>
+      </w:pPr>
+    </w:lvl>
+    <w:lvl w:ilvl="3" w:tplc="4009000F" w:tentative="1">
+      <w:start w:val="1"/>
+      <w:numFmt w:val="decimal"/>
+      <w:lvlText w:val="%4."/>
+      <w:lvlJc w:val="left"/>
+      <w:pPr>
+        <w:ind w:left="2880" w:hanging="360"/>
+      </w:pPr>
+    </w:lvl>
+    <w:lvl w:ilvl="4" w:tplc="40090019" w:tentative="1">
+      <w:start w:val="1"/>
+      <w:numFmt w:val="lowerLetter"/>
+      <w:lvlText w:val="%5."/>
+      <w:lvlJc w:val="left"/>
+      <w:pPr>
+        <w:ind w:left="3600" w:hanging="360"/>
+      </w:pPr>
+    </w:lvl>
+    <w:lvl w:ilvl="5" w:tplc="4009001B" w:tentative="1">
+      <w:start w:val="1"/>
+      <w:numFmt w:val="lowerRoman"/>
+      <w:lvlText w:val="%6."/>
+      <w:lvlJc w:val="right"/>
+      <w:pPr>
+        <w:ind w:left="4320" w:hanging="180"/>
+      </w:pPr>
+    </w:lvl>
+    <w:lvl w:ilvl="6" w:tplc="4009000F" w:tentative="1">
+      <w:start w:val="1"/>
+      <w:numFmt w:val="decimal"/>
+      <w:lvlText w:val="%7."/>
+      <w:lvlJc w:val="left"/>
+      <w:pPr>
+        <w:ind w:left="5040" w:hanging="360"/>
+      </w:pPr>
+    </w:lvl>
+    <w:lvl w:ilvl="7" w:tplc="40090019" w:tentative="1">
+      <w:start w:val="1"/>
+      <w:numFmt w:val="lowerLetter"/>
+      <w:lvlText w:val="%8."/>
+      <w:lvlJc w:val="left"/>
+      <w:pPr>
+        <w:ind w:left="5760" w:hanging="360"/>
+      </w:pPr>
+    </w:lvl>
+    <w:lvl w:ilvl="8" w:tplc="4009001B" w:tentative="1">
+      <w:start w:val="1"/>
+      <w:numFmt w:val="lowerRoman"/>
+      <w:lvlText w:val="%9."/>
+      <w:lvlJc w:val="right"/>
+      <w:pPr>
+        <w:ind w:left="6480" w:hanging="180"/>
+      </w:pPr>
+    </w:lvl>
+  </w:abstractNum>
   <w:num w:numId="1" w16cid:durableId="777876199">
-    <w:abstractNumId w:val="6"/>
+    <w:abstractNumId w:val="8"/>
   </w:num>
   <w:num w:numId="2" w16cid:durableId="130101043">
-    <w:abstractNumId w:val="5"/>
+    <w:abstractNumId w:val="7"/>
   </w:num>
   <w:num w:numId="3" w16cid:durableId="585696227">
-    <w:abstractNumId w:val="1"/>
+    <w:abstractNumId w:val="3"/>
   </w:num>
   <w:num w:numId="4" w16cid:durableId="1343506844">
-    <w:abstractNumId w:val="2"/>
+    <w:abstractNumId w:val="4"/>
   </w:num>
   <w:num w:numId="5" w16cid:durableId="1690335263">
     <w:abstractNumId w:val="0"/>
   </w:num>
   <w:num w:numId="6" w16cid:durableId="1518960443">
-    <w:abstractNumId w:val="3"/>
+    <w:abstractNumId w:val="5"/>
   </w:num>
   <w:num w:numId="7" w16cid:durableId="29694004">
-    <w:abstractNumId w:val="4"/>
+    <w:abstractNumId w:val="6"/>
+  </w:num>
+  <w:num w:numId="8" w16cid:durableId="47186911">
+    <w:abstractNumId w:val="2"/>
+  </w:num>
+  <w:num w:numId="9" w16cid:durableId="420027554">
+    <w:abstractNumId w:val="1"/>
+  </w:num>
+  <w:num w:numId="10" w16cid:durableId="114253282">
+    <w:abstractNumId w:val="9"/>
   </w:num>
 </w:numbering>
 </file>
@@ -4441,7 +6542,7 @@
   <inkml:trace contextRef="#ctx0" brushRef="#br0">57 52 24575,'-3'5'0,"1"0"0,-1 0 0,1 1 0,0-1 0,0 1 0,1-1 0,0 1 0,0 0 0,0 0 0,1-1 0,-1 1 0,1 0 0,1 8 0,-2 19 0,-4 10 0,1-7 0,-1-1 0,-19 64 0,44-222 0,-16 71 0,3-17 0,-7 65 0,2 0 0,-1 0 0,0 0 0,1 0 0,0 0 0,0 0 0,0 1 0,0-1 0,1 0 0,-1 1 0,1 0 0,0 0 0,4-5 0,-6 8 0,1-1 0,-1 1 0,0-1 0,0 1 0,1-1 0,-1 1 0,0 0 0,0 0 0,1 0 0,-1-1 0,0 1 0,1 0 0,-1 1 0,0-1 0,1 0 0,-1 0 0,0 0 0,0 1 0,1-1 0,-1 1 0,0-1 0,0 1 0,0 0 0,1-1 0,-1 1 0,0 0 0,0 0 0,0-1 0,0 1 0,0 0 0,0 0 0,-1 0 0,2 3 0,33 42 0,-30-37 0,80 108 0,-60-73 0,-22-37 0,0-1 0,0 1 0,1-1 0,0 0 0,0 0 0,6 6 0,-10-12 0,1 1 0,-1-1 0,0 0 0,0 0 0,1 1 0,-1-1 0,0 0 0,1 0 0,-1 0 0,0 0 0,1 1 0,-1-1 0,0 0 0,1 0 0,-1 0 0,0 0 0,1 0 0,-1 0 0,0 0 0,1 0 0,-1 0 0,0 0 0,1 0 0,-1 0 0,0 0 0,1 0 0,-1 0 0,0-1 0,1 1 0,-1 0 0,0 0 0,1 0 0,-1 0 0,0-1 0,1 1 0,-1 0 0,0 0 0,1-1 0,8-16 0,1-21 0,0-27-455,-4 0 0,-1-91 0,-5 141-6371</inkml:trace>
   <inkml:trace contextRef="#ctx0" brushRef="#br0" timeOffset="1578.1">617 52 24575,'-10'-3'0,"10"3"0,-1 0 0,0-1 0,0 1 0,0 0 0,0-1 0,1 1 0,-1 0 0,0 0 0,0 0 0,0 0 0,0 0 0,0 0 0,0 0 0,1 0 0,-1 0 0,0 0 0,0 0 0,0 0 0,0 1 0,0-1 0,1 0 0,-1 1 0,0-1 0,0 1 0,0-1 0,1 1 0,-1-1 0,0 1 0,1-1 0,-1 1 0,0 0 0,1-1 0,-1 1 0,1 0 0,-1-1 0,1 1 0,-1 0 0,1 0 0,0 0 0,-1 0 0,1-1 0,0 1 0,0 0 0,-1 1 0,-3 13 0,0-1 0,1 1 0,0 0 0,-1 22 0,-5 33 0,7-63 0,1-1 0,-1 1 0,2-1 0,-1 1 0,1 0 0,0 0 0,1-1 0,-1 1 0,1 0 0,1-1 0,-1 1 0,1-1 0,0 0 0,6 13 0,-6-15 0,1 0 0,0-1 0,0 1 0,0 0 0,0-1 0,0 1 0,1-1 0,0 0 0,-1-1 0,1 1 0,0 0 0,0-1 0,1 0 0,-1 0 0,0 0 0,1-1 0,-1 1 0,1-1 0,0 0 0,-1 0 0,9 0 0,10-1-227,-1 0-1,1-1 1,-1-2-1,0 0 1,35-10-1,-43 9-6598</inkml:trace>
   <inkml:trace contextRef="#ctx0" brushRef="#br0" timeOffset="3078.02">587 222 24575,'31'0'-113,"-8"1"-26,0 0 0,0-2 0,1 0 0,-1-2-1,-1 0 1,1-2 0,0 0 0,38-16 0,-51 16-6687</inkml:trace>
-  <inkml:trace contextRef="#ctx0" brushRef="#br0" timeOffset="5702.97">1070 82 24575,'-2'106'0,"0"-34"0,7 76 0,-5-149 0,0 1 0,0 0 0,0-1 0,0 1 0,0 0 0,0-1 0,1 1 0,-1 0 0,0 0 0,0-1 0,0 1 0,1 0 0,-1 0 0,0-1 0,0 1 0,0 0 0,1 0 0,-1 0 0,0-1 0,1 1 0,-1 0 0,0 0 0,0 0 0,1 0 0,-1 0 0,0 0 0,1 0 0,-1 0 0,0-1 0,1 1 0,-1 0 0,0 0 0,0 0 0,1 1 0,-1-1 0,0 0 0,1 0 0,-1 0 0,0 0 0,1 0 0,-1 0 0,0 0 0,0 0 0,1 1 0,-1-1 0,0 0 0,1 0 0,-1 0 0,0 1 0,0-1 0,0 0 0,1 0 0,-1 0 0,0 1 0,0-1 0,0 0 0,0 1 0,1-1 0,-1 0 0,0 0 0,0 1 0,0-1 0,0 0 0,0 1 0,0-1 0,0 0 0,0 1 0,20-28 0,-16 21 0,11-16 0,-6 9 0,0 0 0,0 1 0,1 0 0,1 1 0,13-12 0,-22 22 0,1 0 0,-1 0 0,1 0 0,-1 1 0,0-1 0,1 1 0,0-1 0,-1 1 0,1 0 0,-1 0 0,1 0 0,-1 0 0,1 1 0,0-1 0,-1 1 0,1-1 0,-1 1 0,0 0 0,1 0 0,-1 0 0,0 0 0,1 0 0,-1 1 0,0-1 0,3 3 0,9 7 0,0 0 0,20 20 0,-23-19 0,-4-6 0,-3-1 0,1 0 0,0 0 0,0 0 0,1-1 0,-1 0 0,1 0 0,0-1 0,0 0 0,8 4 0,-13-8 0,-1 1 0,1 0 0,0-1 0,-1 1 0,1-1 0,0 1 0,-1-1 0,1 0 0,-1 1 0,1-1 0,0 0 0,-1 1 0,0-1 0,1 0 0,-1 1 0,1-1 0,-1 0 0,0 0 0,0 0 0,1 1 0,-1-1 0,0 0 0,0 0 0,0 0 0,0 1 0,0-1 0,0 0 0,0-1 0,1-32 0,-1 29 0,-3-322-1365,3 320-5461</inkml:trace>
+  <inkml:trace contextRef="#ctx0" brushRef="#br0" timeOffset="5702.96">1070 82 24575,'-2'106'0,"0"-34"0,7 76 0,-5-149 0,0 1 0,0 0 0,0-1 0,0 1 0,0 0 0,0-1 0,1 1 0,-1 0 0,0 0 0,0-1 0,0 1 0,1 0 0,-1 0 0,0-1 0,0 1 0,0 0 0,1 0 0,-1 0 0,0-1 0,1 1 0,-1 0 0,0 0 0,0 0 0,1 0 0,-1 0 0,0 0 0,1 0 0,-1 0 0,0-1 0,1 1 0,-1 0 0,0 0 0,0 0 0,1 1 0,-1-1 0,0 0 0,1 0 0,-1 0 0,0 0 0,1 0 0,-1 0 0,0 0 0,0 0 0,1 1 0,-1-1 0,0 0 0,1 0 0,-1 0 0,0 1 0,0-1 0,0 0 0,1 0 0,-1 0 0,0 1 0,0-1 0,0 0 0,0 1 0,1-1 0,-1 0 0,0 0 0,0 1 0,0-1 0,0 0 0,0 1 0,0-1 0,0 0 0,0 1 0,20-28 0,-16 21 0,11-16 0,-6 9 0,0 0 0,0 1 0,1 0 0,1 1 0,13-12 0,-22 22 0,1 0 0,-1 0 0,1 0 0,-1 1 0,0-1 0,1 1 0,0-1 0,-1 1 0,1 0 0,-1 0 0,1 0 0,-1 0 0,1 1 0,0-1 0,-1 1 0,1-1 0,-1 1 0,0 0 0,1 0 0,-1 0 0,0 0 0,1 0 0,-1 1 0,0-1 0,3 3 0,9 7 0,0 0 0,20 20 0,-23-19 0,-4-6 0,-3-1 0,1 0 0,0 0 0,0 0 0,1-1 0,-1 0 0,1 0 0,0-1 0,0 0 0,8 4 0,-13-8 0,-1 1 0,1 0 0,0-1 0,-1 1 0,1-1 0,0 1 0,-1-1 0,1 0 0,-1 1 0,1-1 0,0 0 0,-1 1 0,0-1 0,1 0 0,-1 1 0,1-1 0,-1 0 0,0 0 0,0 0 0,1 1 0,-1-1 0,0 0 0,0 0 0,0 0 0,0 1 0,0-1 0,0 0 0,0-1 0,1-32 0,-1 29 0,-3-322-1365,3 320-5461</inkml:trace>
 </inkml:ink>
 </file>
 
@@ -4565,8 +6666,8 @@
   <inkml:trace contextRef="#ctx0" brushRef="#br0" timeOffset="3015.55">159 256 24575,'0'5'0,"-1"0"0,1 1 0,1-1 0,-1 1 0,1-1 0,2 9 0,-3-13 0,0 0 0,1 0 0,-1 0 0,1 0 0,-1 0 0,1 0 0,-1-1 0,1 1 0,-1 0 0,1 0 0,0-1 0,-1 1 0,1 0 0,0-1 0,0 1 0,-1 0 0,1-1 0,0 1 0,0-1 0,0 1 0,0-1 0,0 0 0,0 1 0,0-1 0,0 0 0,0 0 0,0 0 0,0 0 0,0 1 0,0-1 0,0-1 0,0 1 0,0 0 0,0 0 0,0 0 0,0 0 0,-1-1 0,1 1 0,2-1 0,-2 0 1,1-1 0,-1 1 0,0-1 0,1 1 0,-1-1 0,0 1 0,0-1 0,0 0 0,0 0 0,0 0 0,0 1-1,-1-1 1,1 0 0,0 0 0,-1 0 0,0 0 0,1 0 0,-1 0 0,0 0 0,0 0 0,0 0 0,0 0 0,-1-2 0,3-16-1389</inkml:trace>
   <inkml:trace contextRef="#ctx0" brushRef="#br0" timeOffset="4546.75">273 207 24575,'18'-8'0,"10"-2"0,-27 10 0,-1 1 0,1-1 0,-1 0 0,1 0 0,0 0 0,-1 0 0,1 1 0,0-1 0,-1 0 0,1 1 0,-1-1 0,1 0 0,-1 1 0,1-1 0,-1 1 0,1-1 0,-1 1 0,0-1 0,1 1 0,-1-1 0,1 1 0,-1-1 0,0 1 0,0-1 0,1 1 0,-1 0 0,0-1 0,0 1 0,0 0 0,0-1 0,1 1 0,-1-1 0,0 1 0,0 0 0,0-1 0,-1 1 0,1 0 0,0-1 0,0 1 0,0 1 0,0-1 0,0 7 0,0 0 0,0 0 0,-1 0 0,0 0 0,0 0 0,-1 0 0,0 0 0,0-1 0,-7 15 0,6-22 0,4-10 0,4-9 0,-1 13 0,-1 0 0,1 0 0,1 1 0,-1 0 0,1 0 0,0 0 0,0 0 0,0 1 0,1-1 0,-1 1 0,1 1 0,0-1 0,10-3 0,-15 7 0,-1 0 0,1 0 0,-1 0 0,1 0 0,-1 0 0,1 1 0,-1-1 0,1 0 0,-1 0 0,1 0 0,-1 1 0,1-1 0,-1 0 0,1 1 0,-1-1 0,1 1 0,-1-1 0,0 0 0,1 1 0,-1-1 0,0 1 0,1-1 0,-1 1 0,0-1 0,0 1 0,0-1 0,1 1 0,-1-1 0,0 1 0,0-1 0,0 1 0,0-1 0,0 1 0,0 0 0,0-1 0,0 1 0,0 0 0,4 32 0,-3-24 0,1 45-1365</inkml:trace>
   <inkml:trace contextRef="#ctx0" brushRef="#br0" timeOffset="6437.33">479 194 24575,'1'-1'0,"0"0"0,-1 0 0,1 0 0,0 0 0,0 0 0,0 1 0,0-1 0,0 0 0,0 1 0,0-1 0,1 0 0,-1 1 0,0-1 0,0 1 0,0 0 0,1-1 0,-1 1 0,0 0 0,0 0 0,1 0 0,-1 0 0,0 0 0,0 0 0,1 0 0,-1 0 0,0 0 0,0 1 0,1-1 0,-1 0 0,0 1 0,0-1 0,0 1 0,0 0 0,1-1 0,-1 1 0,0 0 0,0-1 0,0 1 0,0 0 0,-1 0 0,1 0 0,0 0 0,0 0 0,0 0 0,-1 0 0,1 0 0,-1 1 0,1-1 0,-1 0 0,1 0 0,-1 0 0,0 1 0,1 0 0,0 63 0,-1-63 0,0-5 0,1 1 0,-1-1 0,1 1 0,-1-1 0,1 0 0,0 1 0,0 0 0,0-1 0,0 1 0,0 0 0,1-1 0,-1 1 0,1 0 0,0 0 0,-1 0 0,1 0 0,0 1 0,0-1 0,0 0 0,0 1 0,0-1 0,1 1 0,2-2 0,-3 2 0,0 0 0,0 0 0,1 1 0,-1-1 0,0 0 0,0 1 0,0 0 0,0-1 0,1 1 0,-1 0 0,0 0 0,0 0 0,0 0 0,1 0 0,-1 1 0,0-1 0,0 1 0,0 0 0,0-1 0,0 1 0,0 0 0,0 0 0,0 0 0,0 0 0,0 1 0,0-1 0,1 2 0,-2-1 0,1 0 0,-1-1 0,0 1 0,-1 0 0,1 0 0,0 0 0,0 0 0,-1 0 0,1 0 0,-1 0 0,0 0 0,0 0 0,1 0 0,-2 4 0,-3 38 0,1-15 0,3-20-1365,0-2-5461</inkml:trace>
-  <inkml:trace contextRef="#ctx0" brushRef="#br0" timeOffset="8843.87">843 203 24575,'-3'-1'0,"0"0"0,0-1 0,-1 1 0,1 1 0,0-1 0,0 0 0,0 1 0,-1 0 0,1 0 0,0 0 0,-1 0 0,1 0 0,0 1 0,0-1 0,-1 1 0,1 0 0,0 0 0,0 0 0,0 0 0,0 1 0,0-1 0,0 1 0,1 0 0,-1 0 0,0 0 0,1 0 0,-1 0 0,1 1 0,0-1 0,0 0 0,-3 6 0,3-6 0,0 1 0,0 0 0,1 0 0,-1 0 0,1 0 0,0 0 0,0 0 0,0 0 0,0 0 0,0 0 0,1 0 0,-1 1 0,1-1 0,0 0 0,0 0 0,0 1 0,1-1 0,-1 0 0,1 0 0,-1 0 0,1 1 0,0-1 0,0 0 0,1 0 0,-1 0 0,1 0 0,-1-1 0,1 1 0,0 0 0,0-1 0,4 4 0,-6-5 0,1 0 0,0 0 0,0 0 0,0 0 0,0 0 0,0-1 0,0 1 0,0 0 0,0-1 0,0 1 0,0-1 0,0 1 0,0-1 0,0 1 0,0-1 0,0 0 0,0 0 0,1 0 0,-1 1 0,0-1 0,0 0 0,0 0 0,1 0 0,-1-1 0,0 1 0,0 0 0,0 0 0,0-1 0,0 1 0,0-1 0,1 1 0,-1-1 0,0 1 0,0-1 0,0 1 0,0-1 0,-1 0 0,1 0 0,0 0 0,1-1 0,3-4 0,-1 0 0,0-1 0,0 0 0,-1 1 0,4-11 0,0 0 0,-3 70 0,-4-49 0,0 0 0,0 0 0,0-1 0,1 1 0,-1 0 0,1 0 0,0-1 0,0 1 0,2 4 0,-3-8 0,1 0 0,-1 1 0,0-1 0,1 1 0,-1-1 0,0 1 0,1-1 0,-1 0 0,1 1 0,-1-1 0,1 0 0,-1 1 0,0-1 0,1 0 0,-1 1 0,1-1 0,-1 0 0,1 0 0,0 0 0,-1 0 0,1 0 0,-1 1 0,1-1 0,-1 0 0,2 0 0,-1-1 0,1 1 0,-1-1 0,1 1 0,-1-1 0,1 0 0,-1 0 0,1 0 0,-1 0 0,0 0 0,1 0 0,-1 0 0,0 0 0,1-1 0,0 0-114,-1 1 1,0-1-1,0 0 0,0 0 0,0 1 1,0-1-1,0 0 0,0 0 0,0 0 1,-1 0-1,1-4 0,1-4-6712</inkml:trace>
-  <inkml:trace contextRef="#ctx0" brushRef="#br0" timeOffset="10218.85">940 31 24575,'-1'2'0,"0"1"0,0-1 0,1 0 0,-1 1 0,1-1 0,-1 1 0,1-1 0,0 1 0,0 3 0,0-3 0,-3 18 0,-2 46 0,5-63 0,0-1 0,0 1 0,1 0 0,-1 0 0,1-1 0,0 1 0,0 0 0,0-1 0,0 1 0,1-1 0,-1 1 0,1-1 0,4 6 0,-6-8 0,1 0 0,0-1 0,-1 1 0,1 0 0,0-1 0,0 1 0,0-1 0,-1 1 0,1-1 0,0 1 0,0-1 0,0 1 0,0-1 0,0 0 0,0 0 0,0 1 0,0-1 0,0 0 0,0 0 0,0 0 0,0 0 0,0 0 0,0 0 0,0 0 0,0-1 0,0 1 0,0 0 0,0 0 0,0-1 0,0 1 0,0-1 0,0 1 0,-1-1 0,1 1 0,0-1 0,0 0 0,0 1 0,-1-1 0,1 0 0,1-1 0,-1 1 0,0 0 0,0 0 0,0-1 0,0 1 0,0-1 0,-1 1 0,1-1 0,0 1 0,-1-1 0,1 1 0,-1-1 0,1 1 0,-1-1 0,0 0 0,0 1 0,1-1 0,-1 0 0,-1 1 0,1-1 0,0 0 0,0 1 0,0-1 0,-1 1 0,0-4 0,0 5 2,0-1-1,1 1 1,-1-1-1,0 0 1,1 1-1,-1-1 1,0 1-1,0-1 1,0 1-1,1 0 1,-1-1-1,0 1 1,0 0-1,0 0 1,0-1-1,0 1 1,0 0-1,1 0 1,-1 0-1,0 0 1,0 0-1,0 0 1,0 1-1,0-1 1,-1 0-1,-7 0-1405</inkml:trace>
+  <inkml:trace contextRef="#ctx0" brushRef="#br0" timeOffset="8843.86">843 203 24575,'-3'-1'0,"0"0"0,0-1 0,-1 1 0,1 1 0,0-1 0,0 0 0,0 1 0,-1 0 0,1 0 0,0 0 0,-1 0 0,1 0 0,0 1 0,0-1 0,-1 1 0,1 0 0,0 0 0,0 0 0,0 0 0,0 1 0,0-1 0,0 1 0,1 0 0,-1 0 0,0 0 0,1 0 0,-1 0 0,1 1 0,0-1 0,0 0 0,-3 6 0,3-6 0,0 1 0,0 0 0,1 0 0,-1 0 0,1 0 0,0 0 0,0 0 0,0 0 0,0 0 0,0 0 0,1 0 0,-1 1 0,1-1 0,0 0 0,0 0 0,0 1 0,1-1 0,-1 0 0,1 0 0,-1 0 0,1 1 0,0-1 0,0 0 0,1 0 0,-1 0 0,1 0 0,-1-1 0,1 1 0,0 0 0,0-1 0,4 4 0,-6-5 0,1 0 0,0 0 0,0 0 0,0 0 0,0 0 0,0-1 0,0 1 0,0 0 0,0-1 0,0 1 0,0-1 0,0 1 0,0-1 0,0 1 0,0-1 0,0 0 0,0 0 0,1 0 0,-1 1 0,0-1 0,0 0 0,0 0 0,1 0 0,-1-1 0,0 1 0,0 0 0,0 0 0,0-1 0,0 1 0,0-1 0,1 1 0,-1-1 0,0 1 0,0-1 0,0 1 0,0-1 0,-1 0 0,1 0 0,0 0 0,1-1 0,3-4 0,-1 0 0,0-1 0,0 0 0,-1 1 0,4-11 0,0 0 0,-3 70 0,-4-49 0,0 0 0,0 0 0,0-1 0,1 1 0,-1 0 0,1 0 0,0-1 0,0 1 0,2 4 0,-3-8 0,1 0 0,-1 1 0,0-1 0,1 1 0,-1-1 0,0 1 0,1-1 0,-1 0 0,1 1 0,-1-1 0,1 0 0,-1 1 0,0-1 0,1 0 0,-1 1 0,1-1 0,-1 0 0,1 0 0,0 0 0,-1 0 0,1 0 0,-1 1 0,1-1 0,-1 0 0,2 0 0,-1-1 0,1 1 0,-1-1 0,1 1 0,-1-1 0,1 0 0,-1 0 0,1 0 0,-1 0 0,0 0 0,1 0 0,-1 0 0,0 0 0,1-1 0,0 0-114,-1 1 1,0-1-1,0 0 0,0 0 0,0 1 1,0-1-1,0 0 0,0 0 0,0 0 1,-1 0-1,1-4 0,1-4-6712</inkml:trace>
+  <inkml:trace contextRef="#ctx0" brushRef="#br0" timeOffset="10218.84">940 31 24575,'-1'2'0,"0"1"0,0-1 0,1 0 0,-1 1 0,1-1 0,-1 1 0,1-1 0,0 1 0,0 3 0,0-3 0,-3 18 0,-2 46 0,5-63 0,0-1 0,0 1 0,1 0 0,-1 0 0,1-1 0,0 1 0,0 0 0,0-1 0,0 1 0,1-1 0,-1 1 0,1-1 0,4 6 0,-6-8 0,1 0 0,0-1 0,-1 1 0,1 0 0,0-1 0,0 1 0,0-1 0,-1 1 0,1-1 0,0 1 0,0-1 0,0 1 0,0-1 0,0 0 0,0 0 0,0 1 0,0-1 0,0 0 0,0 0 0,0 0 0,0 0 0,0 0 0,0 0 0,0 0 0,0-1 0,0 1 0,0 0 0,0 0 0,0-1 0,0 1 0,0-1 0,0 1 0,-1-1 0,1 1 0,0-1 0,0 0 0,0 1 0,-1-1 0,1 0 0,1-1 0,-1 1 0,0 0 0,0 0 0,0-1 0,0 1 0,0-1 0,-1 1 0,1-1 0,0 1 0,-1-1 0,1 1 0,-1-1 0,1 1 0,-1-1 0,0 0 0,0 1 0,1-1 0,-1 0 0,-1 1 0,1-1 0,0 0 0,0 1 0,0-1 0,-1 1 0,0-4 0,0 5 2,0-1-1,1 1 1,-1-1-1,0 0 1,1 1-1,-1-1 1,0 1-1,0-1 1,0 1-1,1 0 1,-1-1-1,0 1 1,0 0-1,0 0 1,0-1-1,0 1 1,0 0-1,1 0 1,-1 0-1,0 0 1,0 0-1,0 0 1,0 1-1,0-1 1,-1 0-1,-7 0-1405</inkml:trace>
   <inkml:trace contextRef="#ctx0" brushRef="#br0" timeOffset="11203.18">1093 1 24575,'0'1'0,"-2"4"0,0 7 0,-1 7 0,0 7 0,1 4 0,0 0 0,1 1 0,0 0 0,1 0 0,0-4 0,0-2 0,0-4 0,1-4 0,-1-4 0,0-2 0,0-3-8191</inkml:trace>
   <inkml:trace contextRef="#ctx0" brushRef="#br0" timeOffset="12578.14">1156 276 24575,'2'-2'0,"0"-1"0,0 1 0,0 0 0,0-1 0,1 1 0,-1 0 0,1 1 0,-1-1 0,1 0 0,5-2 0,-3 1 0,7-4 0,17-10 0,-28 16 0,0 1 0,0-1 0,0 0 0,0 0 0,0 1 0,0-1 0,0 0 0,-1 0 0,1 0 0,0 0 0,0 0 0,-1 0 0,1-1 0,0 1 0,-1 0 0,1 0 0,-1 0 0,1-2 0,-2 2 0,1 0 0,-1 0 0,1 0 0,-1 0 0,0 0 0,1 1 0,-1-1 0,0 0 0,0 0 0,0 1 0,0-1 0,1 0 0,-1 1 0,0-1 0,0 1 0,0-1 0,0 1 0,0 0 0,0-1 0,0 1 0,-1 0 0,1 0 0,0-1 0,0 1 0,0 0 0,0 0 0,0 0 0,0 0 0,-2 1 0,-33 2 0,34-2 0,0-1 0,-1 1 0,1 0 0,0 0 0,0 0 0,0 0 0,0 0 0,0 1 0,0-1 0,0 1 0,1-1 0,-1 1 0,0-1 0,1 1 0,-1 0 0,1 0 0,0 0 0,-1 0 0,1 0 0,-1 2 0,1 1 0,0-1 0,0 0 0,0 1 0,1-1 0,-1 1 0,1-1 0,0 1 0,0-1 0,2 9 0,2 5 0,0-1 0,1 1 0,15 31 0,-19-48 5,-1 1 1,1-1-1,0 1 0,0-1 0,-1 0 0,1 0 0,0 1 1,0-1-1,1 0 0,-1 0 0,0 0 0,0 0 0,0 0 1,1 0-1,-1 0 0,0-1 0,1 1 0,-1 0 0,1-1 1,-1 1-1,2 0 0,33-2-1288,-34 1 1087,6-1-6630</inkml:trace>
 </inkml:ink>
@@ -4632,7 +6733,7 @@
   </inkml:definitions>
   <inkml:trace contextRef="#ctx0" brushRef="#br0">182 1 24575,'-8'0'0,"-1"0"0,1 1 0,0 0 0,0 0 0,0 1 0,-1 0 0,1 0 0,1 1 0,-1 0 0,0 0 0,1 1 0,0 0 0,0 0 0,-8 7 0,10-7 0,0 1 0,1 0 0,-1 1 0,1-1 0,0 1 0,0 0 0,1 0 0,0 0 0,0 0 0,0 1 0,1-1 0,0 1 0,0-1 0,0 1 0,1 0 0,0 0 0,0 9 0,1-4 0,-1-2 0,0 1 0,1-1 0,0 0 0,1 0 0,0 1 0,4 14 0,-4-22 0,0-1 0,1 1 0,-1 0 0,1-1 0,-1 1 0,1-1 0,0 0 0,0 1 0,0-1 0,0 0 0,0 0 0,1 0 0,-1 0 0,1-1 0,-1 1 0,1-1 0,-1 0 0,1 1 0,0-1 0,0 0 0,0 0 0,0-1 0,0 1 0,0-1 0,-1 1 0,7-1 0,12 0-114,0 0 1,0-1-1,0-2 0,0 0 0,0-1 1,0-1-1,-1-1 0,0-1 0,0 0 1,-1-2-1,25-14 0,-31 13-6712</inkml:trace>
   <inkml:trace contextRef="#ctx0" brushRef="#br0" timeOffset="765.62">365 22 24575,'0'3'0,"0"10"0,2 8 0,-1 7 0,1 9 0,0 2 0,0-2 0,3-4 0,0-4 0,1-6 0,-1-3 0,1-5 0,-1-4 0,-1-3 0,-2-4 0</inkml:trace>
-  <inkml:trace contextRef="#ctx0" brushRef="#br0" timeOffset="1906.17">372 61 24575,'0'-2'0,"1"-1"0,-1 0 0,1 1 0,0-1 0,0 1 0,0 0 0,0-1 0,0 1 0,1 0 0,-1 0 0,0-1 0,1 1 0,0 0 0,-1 0 0,1 1 0,0-1 0,0 0 0,0 1 0,0-1 0,1 1 0,-1-1 0,0 1 0,4-1 0,-5 1 0,0 0 0,1 1 0,-1-1 0,1 1 0,-1-1 0,1 1 0,-1 0 0,0-1 0,1 1 0,-1 0 0,1 0 0,-1 0 0,1 0 0,-1 0 0,1 1 0,-1-1 0,1 0 0,-1 1 0,1-1 0,-1 1 0,0-1 0,1 1 0,-1 0 0,0-1 0,1 1 0,-1 0 0,0 0 0,0 0 0,0 0 0,0 0 0,0 0 0,0 0 0,0 1 0,0-1 0,0 0 0,-1 1 0,1-1 0,0 0 0,-1 1 0,1 2 0,1-1 18,-1 1 0,0-1 0,0 1 0,-1-1 0,1 1 0,-1-1-1,0 1 1,0-1 0,0 1 0,0 0 0,-1-1 0,1 1 0,-1-1 0,0 1-1,0-1 1,0 1 0,0-1 0,-3 5 0,-1-2-218,-1 0 1,1 0-1,-1 0 0,0 0 0,-1-1 1,-10 7-1,11-8-107,-2 2-6519</inkml:trace>
+  <inkml:trace contextRef="#ctx0" brushRef="#br0" timeOffset="1906.16">372 61 24575,'0'-2'0,"1"-1"0,-1 0 0,1 1 0,0-1 0,0 1 0,0 0 0,0-1 0,0 1 0,1 0 0,-1 0 0,0-1 0,1 1 0,0 0 0,-1 0 0,1 1 0,0-1 0,0 0 0,0 1 0,0-1 0,1 1 0,-1-1 0,0 1 0,4-1 0,-5 1 0,0 0 0,1 1 0,-1-1 0,1 1 0,-1-1 0,1 1 0,-1 0 0,0-1 0,1 1 0,-1 0 0,1 0 0,-1 0 0,1 0 0,-1 0 0,1 1 0,-1-1 0,1 0 0,-1 1 0,1-1 0,-1 1 0,0-1 0,1 1 0,-1 0 0,0-1 0,1 1 0,-1 0 0,0 0 0,0 0 0,0 0 0,0 0 0,0 0 0,0 0 0,0 1 0,0-1 0,0 0 0,-1 1 0,1-1 0,0 0 0,-1 1 0,1 2 0,1-1 18,-1 1 0,0-1 0,0 1 0,-1-1 0,1 1 0,-1-1-1,0 1 1,0-1 0,0 1 0,0 0 0,-1-1 0,1 1 0,-1-1 0,0 1-1,0-1 1,0 1 0,0-1 0,-3 5 0,-1-2-218,-1 0 1,1 0-1,-1 0 0,0 0 0,-1-1 1,-10 7-1,11-8-107,-2 2-6519</inkml:trace>
   <inkml:trace contextRef="#ctx0" brushRef="#br0" timeOffset="3124.89">561 35 24575,'0'37'0,"2"-1"0,1 0 0,2 0 0,1 0 0,2 0 0,17 48 0,-24-81 0,0 0 0,0 0 0,1 0 0,-1 0 0,1-1 0,0 1 0,-1-1 0,1 1 0,0-1 0,3 3 0,-4-4 0,0-1 0,0 0 0,0 0 0,0 0 0,0 0 0,-1 1 0,1-1 0,0 0 0,0 0 0,0-1 0,0 1 0,0 0 0,0 0 0,-1 0 0,1-1 0,0 1 0,0 0 0,0-1 0,-1 1 0,1 0 0,0-1 0,0 1 0,-1-1 0,1 0 0,0 1 0,-1-1 0,1 1 0,-1-1 0,1 0 0,-1 0 0,1 1 0,-1-1 0,1 0 0,-1 0 0,0 1 0,1-1 0,-1 0 0,0-1 0,7-11-62,-1 0 0,-1-1 0,0 1 0,-1-1 0,0 0 0,-1 0 0,-1 0 0,0 0 0,-1-1 0,-1 1 0,0 0 0,-1-1-1,0 1 1,-1 0 0,-1 0 0,0 0 0,-1 0 0,0 0 0,-1 1 0,-1-1 0,-8-13 0</inkml:trace>
 </inkml:ink>
 </file>
@@ -4665,7 +6766,7 @@
   <inkml:trace contextRef="#ctx0" brushRef="#br0" timeOffset="2064.46">734 173 24575,'0'0'-8191</inkml:trace>
   <inkml:trace contextRef="#ctx0" brushRef="#br0" timeOffset="2749.91">802 1 24575,'0'3'0,"1"9"0,1 11 0,-1 8 0,1 11 0,-2 12 0,2 2 0,0-3 0,1-8 0,-1-7 0,1-9 0,-1-10 0,2-8 0</inkml:trace>
   <inkml:trace contextRef="#ctx0" brushRef="#br0" timeOffset="3937.37">769 49 24575,'1'0'0,"3"0"0,4 0 0,3 0 0,1 0 0,-1 0 0,0 0 0,-2 0 0,-1 0 0,0 0 0</inkml:trace>
-  <inkml:trace contextRef="#ctx0" brushRef="#br0" timeOffset="4765.48">973 369 24575,'0'-1'0,"0"3"0,0 8 0,0 12 0,0 6 0,0 1 0,0-3 0,0-6-8191</inkml:trace>
+  <inkml:trace contextRef="#ctx0" brushRef="#br0" timeOffset="4765.47">973 369 24575,'0'-1'0,"0"3"0,0 8 0,0 12 0,0 6 0,0 1 0,0-3 0,0-6-8191</inkml:trace>
   <inkml:trace contextRef="#ctx0" brushRef="#br0" timeOffset="5390.49">973 245 24575,'0'0'-8191</inkml:trace>
   <inkml:trace contextRef="#ctx0" brushRef="#br0" timeOffset="6718.54">1102 417 24575,'0'0'0,"-1"-1"0,0 1 0,1 0 0,-1 0 0,1 0 0,-1-1 0,1 1 0,-1 0 0,1-1 0,-1 1 0,1 0 0,-1-1 0,1 1 0,0-1 0,-1 1 0,1-1 0,0 1 0,-1-1 0,1 1 0,0-1 0,-1 1 0,1-1 0,0 1 0,0-1 0,0 1 0,-1-1 0,1 1 0,0-1 0,0 0 0,0 1 0,0-1 0,0 1 0,0-1 0,0 0 0,0 1 0,1-1 0,-1 1 0,0-1 0,0 0 0,0-1 0,1 1 0,-1-1 0,0 1 0,1 0 0,-1-1 0,1 1 0,-1-1 0,1 1 0,-1 0 0,1-1 0,0 1 0,0 0 0,0 0 0,0-1 0,1 0 0,-1 1 0,0 1 0,0-1 0,0 1 0,0-1 0,-1 1 0,1 0 0,0-1 0,0 1 0,0 0 0,0 0 0,0-1 0,1 1 0,-1 0 0,0 0 0,0 0 0,0 0 0,0 0 0,0 1 0,0-1 0,0 0 0,0 0 0,0 1 0,0-1 0,0 1 0,-1-1 0,1 1 0,0-1 0,0 1 0,0-1 0,0 1 0,-1 0 0,1-1 0,0 1 0,0 0 0,-1 0 0,1 0 0,-1-1 0,1 1 0,-1 0 0,1 0 0,-1 0 0,1 0 0,-1 0 0,0 0 0,0 0 0,1 0 0,-1 0 0,0 0 0,0 0 0,0 0 0,0 1 0,2 12 0,-1 1 0,0-1 0,-1 16 0,0-7 0,4-46 0,1 1 0,0 0 0,17-41 0,-21 62 0,-1 0 0,0 0 0,1 0 0,-1 0 0,1 0 0,-1 0 0,1 0 0,0 0 0,-1 0 0,1 1 0,0-1 0,-1 0 0,1 0 0,0 1 0,0-1 0,0 0 0,0 1 0,0-1 0,0 1 0,0-1 0,0 1 0,0-1 0,0 1 0,0 0 0,0 0 0,0-1 0,0 1 0,0 0 0,2 0 0,-1 1 0,0 0 0,0 0 0,0 0 0,-1 0 0,1 1 0,0-1 0,-1 0 0,1 1 0,-1-1 0,1 1 0,-1-1 0,0 1 0,1 0 0,0 2 0,5 8 0,0 1 0,-1 0 0,4 15 0,-2-5-1365,-3-5-5461</inkml:trace>
   <inkml:trace contextRef="#ctx0" brushRef="#br0" timeOffset="8062.29">1632 287 24575,'-8'-2'0,"1"0"0,-1 0 0,1 1 0,-1 0 0,0 0 0,1 1 0,-14 0 0,18 0 0,1 0 0,0 1 0,0-1 0,0 0 0,0 1 0,0 0 0,-1-1 0,1 1 0,0 0 0,0 0 0,0 0 0,1 0 0,-1 0 0,0 1 0,0-1 0,1 0 0,-1 1 0,1-1 0,-1 1 0,1 0 0,-1 0 0,1-1 0,0 1 0,0 0 0,0 0 0,0 0 0,0 0 0,1 0 0,-2 4 0,1-3 0,1 1 0,0-1 0,-1 0 0,1 0 0,0 1 0,1-1 0,-1 0 0,0 0 0,1 0 0,1 6 0,-1-9 0,-1 0 0,0 1 0,0-1 0,0 0 0,1 1 0,-1-1 0,0 0 0,0 1 0,1-1 0,-1 0 0,0 0 0,1 1 0,-1-1 0,1 0 0,-1 0 0,0 1 0,1-1 0,-1 0 0,0 0 0,1 0 0,-1 0 0,1 0 0,-1 0 0,1 0 0,-1 0 0,0 0 0,1 0 0,-1 0 0,1 0 0,19-14 0,-10 4 0,14-13 0,-15 27 0,-4 17 0,-4 22 0,-2-1 0,-1 1 0,-16 74 0,17-111 0,0-1 0,-1 0 0,1 0 0,-1 1 0,-1-1 0,1 0 0,-1-1 0,0 1 0,0 0 0,0-1 0,0 0 0,-1 0 0,0 0 0,0 0 0,0 0 0,0-1 0,-1 0 0,-7 5 0,5-5 0,-1 1 0,0-1 0,0 0 0,0-1 0,-1 0 0,1 0 0,-1-1 0,1 0 0,-1-1 0,1 1 0,-10-2 0,17 1 0,-1 0 0,1 0 0,-1 0 0,1 0 0,-1 0 0,1-1 0,-1 1 0,1 0 0,0-1 0,-1 1 0,1-1 0,-1 0 0,1 1 0,0-1 0,0 0 0,-1 0 0,1 0 0,0 1 0,0-2 0,0 1 0,0 0 0,0 0 0,0 0 0,0 0 0,0 0 0,0-1 0,1 1 0,-2-3 0,2 1 0,-1 0 0,1 0 0,0-1 0,1 1 0,-1 0 0,0 0 0,1 0 0,0 0 0,0 0 0,0-1 0,0 2 0,3-7 0,4-6 0,0 1 0,2-1 0,21-24 0,-28 34-170,1 1-1,0-1 0,1 1 1,-1 0-1,1 1 0,0-1 1,8-4-1,-5 5-6655</inkml:trace>

</xml_diff>